<commit_message>
shivaji chowk added, shirur last stop added, fixed nalegaon yedshi
</commit_message>
<xml_diff>
--- a/Narmada_Travels_Oranage_Pune_shirurAnantpal_MH24AT4500.docx
+++ b/Narmada_Travels_Oranage_Pune_shirurAnantpal_MH24AT4500.docx
@@ -20,12 +20,6 @@
         <w:gridCol w:w="4411"/>
       </w:tblGrid>
       <w:tr>
-        <w:tblPrEx>
-          <w:tblCellMar>
-            <w:top w:w="0" w:type="dxa"/>
-            <w:bottom w:w="0" w:type="dxa"/>
-          </w:tblCellMar>
-        </w:tblPrEx>
         <w:trPr>
           <w:trHeight w:val="735"/>
         </w:trPr>
@@ -169,12 +163,6 @@
         </w:tc>
       </w:tr>
       <w:tr>
-        <w:tblPrEx>
-          <w:tblCellMar>
-            <w:top w:w="0" w:type="dxa"/>
-            <w:bottom w:w="0" w:type="dxa"/>
-          </w:tblCellMar>
-        </w:tblPrEx>
         <w:tc>
           <w:tcPr>
             <w:tcW w:w="1167" w:type="dxa"/>
@@ -336,12 +324,6 @@
         </w:tc>
       </w:tr>
       <w:tr>
-        <w:tblPrEx>
-          <w:tblCellMar>
-            <w:top w:w="0" w:type="dxa"/>
-            <w:bottom w:w="0" w:type="dxa"/>
-          </w:tblCellMar>
-        </w:tblPrEx>
         <w:tc>
           <w:tcPr>
             <w:tcW w:w="1167" w:type="dxa"/>
@@ -491,12 +473,6 @@
         </w:tc>
       </w:tr>
       <w:tr>
-        <w:tblPrEx>
-          <w:tblCellMar>
-            <w:top w:w="0" w:type="dxa"/>
-            <w:bottom w:w="0" w:type="dxa"/>
-          </w:tblCellMar>
-        </w:tblPrEx>
         <w:tc>
           <w:tcPr>
             <w:tcW w:w="1167" w:type="dxa"/>
@@ -646,12 +622,6 @@
         </w:tc>
       </w:tr>
       <w:tr>
-        <w:tblPrEx>
-          <w:tblCellMar>
-            <w:top w:w="0" w:type="dxa"/>
-            <w:bottom w:w="0" w:type="dxa"/>
-          </w:tblCellMar>
-        </w:tblPrEx>
         <w:tc>
           <w:tcPr>
             <w:tcW w:w="1167" w:type="dxa"/>
@@ -803,27 +773,12 @@
                 <w:szCs w:val="36"/>
                 <w:cs/>
               </w:rPr>
-              <w:t xml:space="preserve"> </w:t>
-            </w:r>
-            <w:r>
-              <w:rPr>
-                <w:rFonts w:ascii="Nirmala UI" w:hAnsi="Nirmala UI" w:cs="Nirmala UI"/>
-                <w:sz w:val="36"/>
-                <w:szCs w:val="36"/>
-                <w:cs/>
-              </w:rPr>
-              <w:t>मिनट बाद वाशरूम</w:t>
+              <w:t xml:space="preserve"> मिनट बाद वाशरूम</w:t>
             </w:r>
           </w:p>
         </w:tc>
       </w:tr>
       <w:tr>
-        <w:tblPrEx>
-          <w:tblCellMar>
-            <w:top w:w="0" w:type="dxa"/>
-            <w:bottom w:w="0" w:type="dxa"/>
-          </w:tblCellMar>
-        </w:tblPrEx>
         <w:tc>
           <w:tcPr>
             <w:tcW w:w="1167" w:type="dxa"/>
@@ -965,12 +920,6 @@
         </w:tc>
       </w:tr>
       <w:tr>
-        <w:tblPrEx>
-          <w:tblCellMar>
-            <w:top w:w="0" w:type="dxa"/>
-            <w:bottom w:w="0" w:type="dxa"/>
-          </w:tblCellMar>
-        </w:tblPrEx>
         <w:tc>
           <w:tcPr>
             <w:tcW w:w="1167" w:type="dxa"/>
@@ -1109,12 +1058,6 @@
         </w:tc>
       </w:tr>
       <w:tr>
-        <w:tblPrEx>
-          <w:tblCellMar>
-            <w:top w:w="0" w:type="dxa"/>
-            <w:bottom w:w="0" w:type="dxa"/>
-          </w:tblCellMar>
-        </w:tblPrEx>
         <w:trPr>
           <w:trHeight w:val="572"/>
         </w:trPr>
@@ -1240,12 +1183,6 @@
         </w:tc>
       </w:tr>
       <w:tr>
-        <w:tblPrEx>
-          <w:tblCellMar>
-            <w:top w:w="0" w:type="dxa"/>
-            <w:bottom w:w="0" w:type="dxa"/>
-          </w:tblCellMar>
-        </w:tblPrEx>
         <w:trPr>
           <w:trHeight w:val="765"/>
         </w:trPr>
@@ -1390,12 +1327,6 @@
         </w:tc>
       </w:tr>
       <w:tr>
-        <w:tblPrEx>
-          <w:tblCellMar>
-            <w:top w:w="0" w:type="dxa"/>
-            <w:bottom w:w="0" w:type="dxa"/>
-          </w:tblCellMar>
-        </w:tblPrEx>
         <w:trPr>
           <w:trHeight w:hRule="exact" w:val="510"/>
         </w:trPr>
@@ -1569,12 +1500,6 @@
         </w:tc>
       </w:tr>
       <w:tr>
-        <w:tblPrEx>
-          <w:tblCellMar>
-            <w:top w:w="0" w:type="dxa"/>
-            <w:bottom w:w="0" w:type="dxa"/>
-          </w:tblCellMar>
-        </w:tblPrEx>
         <w:trPr>
           <w:trHeight w:hRule="exact" w:val="454"/>
         </w:trPr>
@@ -1744,12 +1669,6 @@
         </w:tc>
       </w:tr>
       <w:tr>
-        <w:tblPrEx>
-          <w:tblCellMar>
-            <w:top w:w="0" w:type="dxa"/>
-            <w:bottom w:w="0" w:type="dxa"/>
-          </w:tblCellMar>
-        </w:tblPrEx>
         <w:trPr>
           <w:trHeight w:hRule="exact" w:val="454"/>
         </w:trPr>
@@ -1913,27 +1832,12 @@
                 <w:szCs w:val="32"/>
                 <w:cs/>
               </w:rPr>
-              <w:t xml:space="preserve"> मिनट </w:t>
-            </w:r>
-            <w:r>
-              <w:rPr>
-                <w:rFonts w:ascii="Nirmala UI" w:hAnsi="Nirmala UI" w:cs="Nirmala UI"/>
-                <w:sz w:val="32"/>
-                <w:szCs w:val="32"/>
-                <w:cs/>
-              </w:rPr>
-              <w:t>बाद नाश्ता</w:t>
+              <w:t xml:space="preserve"> मिनट बाद नाश्ता</w:t>
             </w:r>
           </w:p>
         </w:tc>
       </w:tr>
       <w:tr>
-        <w:tblPrEx>
-          <w:tblCellMar>
-            <w:top w:w="0" w:type="dxa"/>
-            <w:bottom w:w="0" w:type="dxa"/>
-          </w:tblCellMar>
-        </w:tblPrEx>
         <w:trPr>
           <w:trHeight w:hRule="exact" w:val="454"/>
         </w:trPr>
@@ -2103,12 +2007,6 @@
         </w:tc>
       </w:tr>
       <w:tr>
-        <w:tblPrEx>
-          <w:tblCellMar>
-            <w:top w:w="0" w:type="dxa"/>
-            <w:bottom w:w="0" w:type="dxa"/>
-          </w:tblCellMar>
-        </w:tblPrEx>
         <w:trPr>
           <w:trHeight w:hRule="exact" w:val="454"/>
         </w:trPr>
@@ -2270,12 +2168,6 @@
         </w:tc>
       </w:tr>
       <w:tr>
-        <w:tblPrEx>
-          <w:tblCellMar>
-            <w:top w:w="0" w:type="dxa"/>
-            <w:bottom w:w="0" w:type="dxa"/>
-          </w:tblCellMar>
-        </w:tblPrEx>
         <w:trPr>
           <w:trHeight w:hRule="exact" w:val="454"/>
         </w:trPr>
@@ -2422,12 +2314,6 @@
         </w:tc>
       </w:tr>
       <w:tr>
-        <w:tblPrEx>
-          <w:tblCellMar>
-            <w:top w:w="0" w:type="dxa"/>
-            <w:bottom w:w="0" w:type="dxa"/>
-          </w:tblCellMar>
-        </w:tblPrEx>
         <w:trPr>
           <w:trHeight w:hRule="exact" w:val="454"/>
         </w:trPr>
@@ -2572,12 +2458,6 @@
         </w:tc>
       </w:tr>
       <w:tr>
-        <w:tblPrEx>
-          <w:tblCellMar>
-            <w:top w:w="0" w:type="dxa"/>
-            <w:bottom w:w="0" w:type="dxa"/>
-          </w:tblCellMar>
-        </w:tblPrEx>
         <w:trPr>
           <w:trHeight w:hRule="exact" w:val="454"/>
         </w:trPr>
@@ -2726,12 +2606,6 @@
         </w:tc>
       </w:tr>
       <w:tr>
-        <w:tblPrEx>
-          <w:tblCellMar>
-            <w:top w:w="0" w:type="dxa"/>
-            <w:bottom w:w="0" w:type="dxa"/>
-          </w:tblCellMar>
-        </w:tblPrEx>
         <w:trPr>
           <w:trHeight w:hRule="exact" w:val="454"/>
         </w:trPr>
@@ -2859,12 +2733,6 @@
         </w:tc>
       </w:tr>
       <w:tr>
-        <w:tblPrEx>
-          <w:tblCellMar>
-            <w:top w:w="0" w:type="dxa"/>
-            <w:bottom w:w="0" w:type="dxa"/>
-          </w:tblCellMar>
-        </w:tblPrEx>
         <w:trPr>
           <w:trHeight w:hRule="exact" w:val="454"/>
         </w:trPr>
@@ -3027,12 +2895,6 @@
         </w:tc>
       </w:tr>
       <w:tr>
-        <w:tblPrEx>
-          <w:tblCellMar>
-            <w:top w:w="0" w:type="dxa"/>
-            <w:bottom w:w="0" w:type="dxa"/>
-          </w:tblCellMar>
-        </w:tblPrEx>
         <w:trPr>
           <w:trHeight w:hRule="exact" w:val="454"/>
         </w:trPr>
@@ -3225,12 +3087,6 @@
         </w:tc>
       </w:tr>
       <w:tr>
-        <w:tblPrEx>
-          <w:tblCellMar>
-            <w:top w:w="0" w:type="dxa"/>
-            <w:bottom w:w="0" w:type="dxa"/>
-          </w:tblCellMar>
-        </w:tblPrEx>
         <w:trPr>
           <w:trHeight w:hRule="exact" w:val="454"/>
         </w:trPr>
@@ -3377,12 +3233,6 @@
         </w:tc>
       </w:tr>
       <w:tr>
-        <w:tblPrEx>
-          <w:tblCellMar>
-            <w:top w:w="0" w:type="dxa"/>
-            <w:bottom w:w="0" w:type="dxa"/>
-          </w:tblCellMar>
-        </w:tblPrEx>
         <w:trPr>
           <w:trHeight w:hRule="exact" w:val="454"/>
         </w:trPr>
@@ -3527,12 +3377,6 @@
         </w:tc>
       </w:tr>
       <w:tr>
-        <w:tblPrEx>
-          <w:tblCellMar>
-            <w:top w:w="0" w:type="dxa"/>
-            <w:bottom w:w="0" w:type="dxa"/>
-          </w:tblCellMar>
-        </w:tblPrEx>
         <w:trPr>
           <w:cantSplit/>
           <w:trHeight w:hRule="exact" w:val="454"/>
@@ -3737,21 +3581,7 @@
           <w:rFonts w:ascii="Nirmala UI" w:hAnsi="Nirmala UI" w:cs="Nirmala UI"/>
         </w:rPr>
         <w:tab/>
-        <w:t>and immediately press “</w:t>
-      </w:r>
-      <w:proofErr w:type="gramStart"/>
-      <w:r>
-        <w:rPr>
-          <w:rFonts w:ascii="Nirmala UI" w:hAnsi="Nirmala UI" w:cs="Nirmala UI"/>
-        </w:rPr>
-        <w:t>Enter”(</w:t>
-      </w:r>
-      <w:proofErr w:type="gramEnd"/>
-      <w:r>
-        <w:rPr>
-          <w:rFonts w:ascii="Nirmala UI" w:hAnsi="Nirmala UI" w:cs="Nirmala UI"/>
-        </w:rPr>
-        <w:t>Green) key on the keypad.</w:t>
+        <w:t>and immediately press “Enter”(Green) key on the keypad.</w:t>
       </w:r>
     </w:p>
     <w:p>
@@ -3765,21 +3595,7 @@
         <w:rPr>
           <w:rFonts w:ascii="Nirmala UI" w:hAnsi="Nirmala UI" w:cs="Nirmala UI"/>
         </w:rPr>
-        <w:t>2. To Stop the playing announcement press “</w:t>
-      </w:r>
-      <w:proofErr w:type="gramStart"/>
-      <w:r>
-        <w:rPr>
-          <w:rFonts w:ascii="Nirmala UI" w:hAnsi="Nirmala UI" w:cs="Nirmala UI"/>
-        </w:rPr>
-        <w:t>Backspace”(</w:t>
-      </w:r>
-      <w:proofErr w:type="gramEnd"/>
-      <w:r>
-        <w:rPr>
-          <w:rFonts w:ascii="Nirmala UI" w:hAnsi="Nirmala UI" w:cs="Nirmala UI"/>
-        </w:rPr>
-        <w:t>Red) key.</w:t>
+        <w:t>2. To Stop the playing announcement press “Backspace”(Red) key.</w:t>
       </w:r>
     </w:p>
     <w:p>
@@ -3832,12 +3648,6 @@
         <w:gridCol w:w="4411"/>
       </w:tblGrid>
       <w:tr>
-        <w:tblPrEx>
-          <w:tblCellMar>
-            <w:top w:w="0" w:type="dxa"/>
-            <w:bottom w:w="0" w:type="dxa"/>
-          </w:tblCellMar>
-        </w:tblPrEx>
         <w:trPr>
           <w:trHeight w:val="570"/>
         </w:trPr>
@@ -3916,12 +3726,6 @@
         </w:tc>
       </w:tr>
       <w:tr>
-        <w:tblPrEx>
-          <w:tblCellMar>
-            <w:top w:w="0" w:type="dxa"/>
-            <w:bottom w:w="0" w:type="dxa"/>
-          </w:tblCellMar>
-        </w:tblPrEx>
         <w:tc>
           <w:tcPr>
             <w:tcW w:w="973" w:type="dxa"/>
@@ -4070,12 +3874,6 @@
         </w:tc>
       </w:tr>
       <w:tr>
-        <w:tblPrEx>
-          <w:tblCellMar>
-            <w:top w:w="0" w:type="dxa"/>
-            <w:bottom w:w="0" w:type="dxa"/>
-          </w:tblCellMar>
-        </w:tblPrEx>
         <w:tc>
           <w:tcPr>
             <w:tcW w:w="973" w:type="dxa"/>
@@ -4206,9 +4004,6 @@
           <w:p>
             <w:pPr>
               <w:pStyle w:val="TableContents"/>
-              <w:rPr>
-                <w:rFonts w:hint="cs"/>
-              </w:rPr>
             </w:pPr>
             <w:r>
               <w:rPr>
@@ -4223,12 +4018,6 @@
         </w:tc>
       </w:tr>
       <w:tr>
-        <w:tblPrEx>
-          <w:tblCellMar>
-            <w:top w:w="0" w:type="dxa"/>
-            <w:bottom w:w="0" w:type="dxa"/>
-          </w:tblCellMar>
-        </w:tblPrEx>
         <w:tc>
           <w:tcPr>
             <w:tcW w:w="973" w:type="dxa"/>
@@ -4373,12 +4162,6 @@
         </w:tc>
       </w:tr>
       <w:tr>
-        <w:tblPrEx>
-          <w:tblCellMar>
-            <w:top w:w="0" w:type="dxa"/>
-            <w:bottom w:w="0" w:type="dxa"/>
-          </w:tblCellMar>
-        </w:tblPrEx>
         <w:tc>
           <w:tcPr>
             <w:tcW w:w="973" w:type="dxa"/>
@@ -4531,12 +4314,6 @@
         </w:tc>
       </w:tr>
       <w:tr>
-        <w:tblPrEx>
-          <w:tblCellMar>
-            <w:top w:w="0" w:type="dxa"/>
-            <w:bottom w:w="0" w:type="dxa"/>
-          </w:tblCellMar>
-        </w:tblPrEx>
         <w:tc>
           <w:tcPr>
             <w:tcW w:w="973" w:type="dxa"/>
@@ -4667,9 +4444,6 @@
           <w:p>
             <w:pPr>
               <w:pStyle w:val="TableContents"/>
-              <w:rPr>
-                <w:rFonts w:hint="cs"/>
-              </w:rPr>
             </w:pPr>
             <w:r>
               <w:rPr>
@@ -4684,12 +4458,6 @@
         </w:tc>
       </w:tr>
       <w:tr>
-        <w:tblPrEx>
-          <w:tblCellMar>
-            <w:top w:w="0" w:type="dxa"/>
-            <w:bottom w:w="0" w:type="dxa"/>
-          </w:tblCellMar>
-        </w:tblPrEx>
         <w:tc>
           <w:tcPr>
             <w:tcW w:w="973" w:type="dxa"/>
@@ -4834,12 +4602,6 @@
         </w:tc>
       </w:tr>
       <w:tr>
-        <w:tblPrEx>
-          <w:tblCellMar>
-            <w:top w:w="0" w:type="dxa"/>
-            <w:bottom w:w="0" w:type="dxa"/>
-          </w:tblCellMar>
-        </w:tblPrEx>
         <w:tc>
           <w:tcPr>
             <w:tcW w:w="973" w:type="dxa"/>
@@ -4978,27 +4740,12 @@
                 <w:szCs w:val="28"/>
                 <w:cs/>
               </w:rPr>
-              <w:t xml:space="preserve">दांडेकर </w:t>
-            </w:r>
-            <w:r>
-              <w:rPr>
-                <w:rFonts w:ascii="Nirmala UI" w:hAnsi="Nirmala UI" w:cs="Nirmala UI"/>
-                <w:sz w:val="28"/>
-                <w:szCs w:val="28"/>
-                <w:cs/>
-              </w:rPr>
-              <w:t>पुल</w:t>
+              <w:t>दांडेकर पुल</w:t>
             </w:r>
           </w:p>
         </w:tc>
       </w:tr>
       <w:tr>
-        <w:tblPrEx>
-          <w:tblCellMar>
-            <w:top w:w="0" w:type="dxa"/>
-            <w:bottom w:w="0" w:type="dxa"/>
-          </w:tblCellMar>
-        </w:tblPrEx>
         <w:tc>
           <w:tcPr>
             <w:tcW w:w="973" w:type="dxa"/>
@@ -5143,12 +4890,6 @@
         </w:tc>
       </w:tr>
       <w:tr>
-        <w:tblPrEx>
-          <w:tblCellMar>
-            <w:top w:w="0" w:type="dxa"/>
-            <w:bottom w:w="0" w:type="dxa"/>
-          </w:tblCellMar>
-        </w:tblPrEx>
         <w:tc>
           <w:tcPr>
             <w:tcW w:w="973" w:type="dxa"/>
@@ -5209,6 +4950,150 @@
                 <w:rFonts w:ascii="Nirmala UI" w:hAnsi="Nirmala UI" w:cs="Nirmala UI"/>
                 <w:sz w:val="28"/>
                 <w:szCs w:val="28"/>
+                <w:cs/>
+              </w:rPr>
+            </w:pPr>
+            <w:r>
+              <w:rPr>
+                <w:rFonts w:ascii="Nirmala UI" w:hAnsi="Nirmala UI" w:cs="Nirmala UI"/>
+                <w:sz w:val="28"/>
+                <w:szCs w:val="28"/>
+              </w:rPr>
+              <w:t>शिवाजी चौक</w:t>
+            </w:r>
+          </w:p>
+        </w:tc>
+        <w:tc>
+          <w:tcPr>
+            <w:tcW w:w="989" w:type="dxa"/>
+            <w:tcBorders>
+              <w:left w:val="double" w:sz="18" w:space="0" w:color="000001"/>
+              <w:bottom w:val="single" w:sz="2" w:space="0" w:color="000001"/>
+              <w:right w:val="single" w:sz="2" w:space="0" w:color="000001"/>
+            </w:tcBorders>
+            <w:shd w:val="clear" w:color="auto" w:fill="FFFFFF"/>
+            <w:tcMar>
+              <w:top w:w="0" w:type="dxa"/>
+              <w:left w:w="10" w:type="dxa"/>
+              <w:bottom w:w="0" w:type="dxa"/>
+              <w:right w:w="10" w:type="dxa"/>
+            </w:tcMar>
+          </w:tcPr>
+          <w:p>
+            <w:pPr>
+              <w:pStyle w:val="TableContents"/>
+              <w:jc w:val="center"/>
+              <w:rPr>
+                <w:rFonts w:ascii="Nirmala UI" w:hAnsi="Nirmala UI" w:cs="Nirmala UI"/>
+                <w:b/>
+                <w:sz w:val="28"/>
+                <w:szCs w:val="28"/>
+              </w:rPr>
+            </w:pPr>
+            <w:r>
+              <w:rPr>
+                <w:rFonts w:ascii="Nirmala UI" w:hAnsi="Nirmala UI" w:cs="Nirmala UI"/>
+                <w:b/>
+                <w:sz w:val="28"/>
+                <w:szCs w:val="28"/>
+              </w:rPr>
+              <w:t>79</w:t>
+            </w:r>
+          </w:p>
+        </w:tc>
+        <w:tc>
+          <w:tcPr>
+            <w:tcW w:w="4411" w:type="dxa"/>
+            <w:tcBorders>
+              <w:left w:val="single" w:sz="2" w:space="0" w:color="000001"/>
+              <w:bottom w:val="single" w:sz="2" w:space="0" w:color="000001"/>
+              <w:right w:val="single" w:sz="24" w:space="0" w:color="000001"/>
+            </w:tcBorders>
+            <w:shd w:val="clear" w:color="auto" w:fill="FFFFFF"/>
+            <w:tcMar>
+              <w:top w:w="0" w:type="dxa"/>
+              <w:left w:w="10" w:type="dxa"/>
+              <w:bottom w:w="0" w:type="dxa"/>
+              <w:right w:w="10" w:type="dxa"/>
+            </w:tcMar>
+          </w:tcPr>
+          <w:p>
+            <w:pPr>
+              <w:pStyle w:val="TableContents"/>
+            </w:pPr>
+            <w:r>
+              <w:rPr>
+                <w:rFonts w:ascii="Nirmala UI" w:hAnsi="Nirmala UI" w:cs="Nirmala UI"/>
+                <w:sz w:val="28"/>
+                <w:szCs w:val="28"/>
+                <w:cs/>
+              </w:rPr>
+              <w:t>शिवाजी नगर</w:t>
+            </w:r>
+          </w:p>
+        </w:tc>
+      </w:tr>
+      <w:tr>
+        <w:tc>
+          <w:tcPr>
+            <w:tcW w:w="973" w:type="dxa"/>
+            <w:tcBorders>
+              <w:left w:val="single" w:sz="24" w:space="0" w:color="000001"/>
+              <w:bottom w:val="single" w:sz="2" w:space="0" w:color="000001"/>
+            </w:tcBorders>
+            <w:shd w:val="clear" w:color="auto" w:fill="FFFFFF"/>
+            <w:tcMar>
+              <w:top w:w="55" w:type="dxa"/>
+              <w:left w:w="55" w:type="dxa"/>
+              <w:bottom w:w="55" w:type="dxa"/>
+              <w:right w:w="55" w:type="dxa"/>
+            </w:tcMar>
+          </w:tcPr>
+          <w:p>
+            <w:pPr>
+              <w:pStyle w:val="TableContents"/>
+              <w:jc w:val="center"/>
+              <w:rPr>
+                <w:rFonts w:ascii="Nirmala UI" w:hAnsi="Nirmala UI" w:cs="Nirmala UI"/>
+                <w:b/>
+                <w:sz w:val="28"/>
+                <w:szCs w:val="28"/>
+              </w:rPr>
+            </w:pPr>
+            <w:r>
+              <w:rPr>
+                <w:rFonts w:ascii="Nirmala UI" w:hAnsi="Nirmala UI" w:cs="Nirmala UI"/>
+                <w:b/>
+                <w:sz w:val="28"/>
+                <w:szCs w:val="28"/>
+              </w:rPr>
+              <w:t>50</w:t>
+            </w:r>
+          </w:p>
+        </w:tc>
+        <w:tc>
+          <w:tcPr>
+            <w:tcW w:w="4334" w:type="dxa"/>
+            <w:tcBorders>
+              <w:left w:val="single" w:sz="2" w:space="0" w:color="000001"/>
+              <w:bottom w:val="single" w:sz="2" w:space="0" w:color="000001"/>
+              <w:right w:val="double" w:sz="18" w:space="0" w:color="000001"/>
+            </w:tcBorders>
+            <w:shd w:val="clear" w:color="auto" w:fill="FFFFFF"/>
+            <w:tcMar>
+              <w:top w:w="55" w:type="dxa"/>
+              <w:left w:w="55" w:type="dxa"/>
+              <w:bottom w:w="55" w:type="dxa"/>
+              <w:right w:w="55" w:type="dxa"/>
+            </w:tcMar>
+          </w:tcPr>
+          <w:p>
+            <w:pPr>
+              <w:pStyle w:val="TableContents"/>
+              <w:rPr>
+                <w:rFonts w:ascii="Nirmala UI" w:hAnsi="Nirmala UI" w:cs="Nirmala UI"/>
+                <w:sz w:val="28"/>
+                <w:szCs w:val="28"/>
               </w:rPr>
             </w:pPr>
             <w:r>
@@ -5219,9 +5104,1041 @@
                 <w:cs/>
               </w:rPr>
               <w:t>अशोक होटल</w:t>
+            </w:r>
+          </w:p>
+        </w:tc>
+        <w:tc>
+          <w:tcPr>
+            <w:tcW w:w="989" w:type="dxa"/>
+            <w:tcBorders>
+              <w:left w:val="double" w:sz="18" w:space="0" w:color="000001"/>
+              <w:bottom w:val="single" w:sz="2" w:space="0" w:color="000001"/>
+              <w:right w:val="single" w:sz="2" w:space="0" w:color="000001"/>
+            </w:tcBorders>
+            <w:shd w:val="clear" w:color="auto" w:fill="FFFFFF"/>
+            <w:tcMar>
+              <w:top w:w="0" w:type="dxa"/>
+              <w:left w:w="10" w:type="dxa"/>
+              <w:bottom w:w="0" w:type="dxa"/>
+              <w:right w:w="10" w:type="dxa"/>
+            </w:tcMar>
+          </w:tcPr>
+          <w:p>
+            <w:pPr>
+              <w:pStyle w:val="TableContents"/>
+              <w:jc w:val="center"/>
+              <w:rPr>
+                <w:rFonts w:ascii="Nirmala UI" w:hAnsi="Nirmala UI" w:cs="Nirmala UI"/>
+                <w:b/>
+                <w:sz w:val="28"/>
+                <w:szCs w:val="28"/>
+              </w:rPr>
+            </w:pPr>
+            <w:r>
+              <w:rPr>
+                <w:rFonts w:ascii="Nirmala UI" w:hAnsi="Nirmala UI" w:cs="Nirmala UI"/>
+                <w:b/>
+                <w:sz w:val="28"/>
+                <w:szCs w:val="28"/>
+              </w:rPr>
+              <w:t>80</w:t>
+            </w:r>
+          </w:p>
+        </w:tc>
+        <w:tc>
+          <w:tcPr>
+            <w:tcW w:w="4411" w:type="dxa"/>
+            <w:tcBorders>
+              <w:left w:val="single" w:sz="2" w:space="0" w:color="000001"/>
+              <w:bottom w:val="single" w:sz="2" w:space="0" w:color="000001"/>
+              <w:right w:val="single" w:sz="24" w:space="0" w:color="000001"/>
+            </w:tcBorders>
+            <w:shd w:val="clear" w:color="auto" w:fill="FFFFFF"/>
+            <w:tcMar>
+              <w:top w:w="0" w:type="dxa"/>
+              <w:left w:w="10" w:type="dxa"/>
+              <w:bottom w:w="0" w:type="dxa"/>
+              <w:right w:w="10" w:type="dxa"/>
+            </w:tcMar>
+          </w:tcPr>
+          <w:p>
+            <w:pPr>
+              <w:pStyle w:val="TableContents"/>
+            </w:pPr>
+            <w:r>
+              <w:rPr>
+                <w:rFonts w:ascii="Nirmala UI" w:hAnsi="Nirmala UI" w:cs="Nirmala UI"/>
+                <w:sz w:val="28"/>
+                <w:szCs w:val="28"/>
+                <w:cs/>
+              </w:rPr>
+              <w:t>औंध</w:t>
+            </w:r>
+          </w:p>
+        </w:tc>
+      </w:tr>
+      <w:tr>
+        <w:tc>
+          <w:tcPr>
+            <w:tcW w:w="973" w:type="dxa"/>
+            <w:tcBorders>
+              <w:left w:val="single" w:sz="24" w:space="0" w:color="000001"/>
+              <w:bottom w:val="single" w:sz="2" w:space="0" w:color="000001"/>
+            </w:tcBorders>
+            <w:shd w:val="clear" w:color="auto" w:fill="FFFFFF"/>
+            <w:tcMar>
+              <w:top w:w="55" w:type="dxa"/>
+              <w:left w:w="55" w:type="dxa"/>
+              <w:bottom w:w="55" w:type="dxa"/>
+              <w:right w:w="55" w:type="dxa"/>
+            </w:tcMar>
+          </w:tcPr>
+          <w:p>
+            <w:pPr>
+              <w:pStyle w:val="TableContents"/>
+              <w:jc w:val="center"/>
+              <w:rPr>
+                <w:rFonts w:ascii="Nirmala UI" w:hAnsi="Nirmala UI" w:cs="Nirmala UI"/>
+                <w:b/>
+                <w:sz w:val="28"/>
+                <w:szCs w:val="28"/>
+              </w:rPr>
+            </w:pPr>
+            <w:r>
+              <w:rPr>
+                <w:rFonts w:ascii="Nirmala UI" w:hAnsi="Nirmala UI" w:cs="Nirmala UI"/>
+                <w:b/>
+                <w:sz w:val="28"/>
+                <w:szCs w:val="28"/>
+              </w:rPr>
+              <w:t>51</w:t>
+            </w:r>
+          </w:p>
+        </w:tc>
+        <w:tc>
+          <w:tcPr>
+            <w:tcW w:w="4334" w:type="dxa"/>
+            <w:tcBorders>
+              <w:left w:val="single" w:sz="2" w:space="0" w:color="000001"/>
+              <w:bottom w:val="single" w:sz="2" w:space="0" w:color="000001"/>
+              <w:right w:val="double" w:sz="18" w:space="0" w:color="000001"/>
+            </w:tcBorders>
+            <w:shd w:val="clear" w:color="auto" w:fill="FFFFFF"/>
+            <w:tcMar>
+              <w:top w:w="55" w:type="dxa"/>
+              <w:left w:w="55" w:type="dxa"/>
+              <w:bottom w:w="55" w:type="dxa"/>
+              <w:right w:w="55" w:type="dxa"/>
+            </w:tcMar>
+          </w:tcPr>
+          <w:p>
+            <w:pPr>
+              <w:pStyle w:val="TableContents"/>
+              <w:rPr>
+                <w:rFonts w:ascii="Nirmala UI" w:hAnsi="Nirmala UI" w:cs="Nirmala UI"/>
+                <w:sz w:val="28"/>
+                <w:szCs w:val="28"/>
+              </w:rPr>
+            </w:pPr>
+            <w:r>
+              <w:rPr>
+                <w:rFonts w:ascii="Nirmala UI" w:hAnsi="Nirmala UI" w:cs="Nirmala UI"/>
+                <w:sz w:val="28"/>
+                <w:szCs w:val="28"/>
+                <w:cs/>
+              </w:rPr>
+              <w:t>गाँधी चौक</w:t>
+            </w:r>
+          </w:p>
+        </w:tc>
+        <w:tc>
+          <w:tcPr>
+            <w:tcW w:w="989" w:type="dxa"/>
+            <w:tcBorders>
+              <w:left w:val="double" w:sz="18" w:space="0" w:color="000001"/>
+              <w:bottom w:val="single" w:sz="2" w:space="0" w:color="000001"/>
+              <w:right w:val="single" w:sz="2" w:space="0" w:color="000001"/>
+            </w:tcBorders>
+            <w:shd w:val="clear" w:color="auto" w:fill="FFFFFF"/>
+            <w:tcMar>
+              <w:top w:w="0" w:type="dxa"/>
+              <w:left w:w="10" w:type="dxa"/>
+              <w:bottom w:w="0" w:type="dxa"/>
+              <w:right w:w="10" w:type="dxa"/>
+            </w:tcMar>
+          </w:tcPr>
+          <w:p>
+            <w:pPr>
+              <w:pStyle w:val="TableContents"/>
+              <w:jc w:val="center"/>
+              <w:rPr>
+                <w:rFonts w:ascii="Nirmala UI" w:hAnsi="Nirmala UI" w:cs="Nirmala UI"/>
+                <w:b/>
+                <w:sz w:val="28"/>
+                <w:szCs w:val="28"/>
+              </w:rPr>
+            </w:pPr>
+            <w:r>
+              <w:rPr>
+                <w:rFonts w:ascii="Nirmala UI" w:hAnsi="Nirmala UI" w:cs="Nirmala UI"/>
+                <w:b/>
+                <w:sz w:val="28"/>
+                <w:szCs w:val="28"/>
+              </w:rPr>
+              <w:t>81</w:t>
+            </w:r>
+          </w:p>
+        </w:tc>
+        <w:tc>
+          <w:tcPr>
+            <w:tcW w:w="4411" w:type="dxa"/>
+            <w:tcBorders>
+              <w:left w:val="single" w:sz="2" w:space="0" w:color="000001"/>
+              <w:bottom w:val="single" w:sz="2" w:space="0" w:color="000001"/>
+              <w:right w:val="single" w:sz="24" w:space="0" w:color="000001"/>
+            </w:tcBorders>
+            <w:shd w:val="clear" w:color="auto" w:fill="FFFFFF"/>
+            <w:tcMar>
+              <w:top w:w="0" w:type="dxa"/>
+              <w:left w:w="10" w:type="dxa"/>
+              <w:bottom w:w="0" w:type="dxa"/>
+              <w:right w:w="10" w:type="dxa"/>
+            </w:tcMar>
+          </w:tcPr>
+          <w:p>
+            <w:pPr>
+              <w:pStyle w:val="TableContents"/>
+            </w:pPr>
+            <w:r>
+              <w:rPr>
+                <w:rFonts w:ascii="Nirmala UI" w:hAnsi="Nirmala UI" w:cs="Nirmala UI"/>
+                <w:sz w:val="28"/>
+                <w:szCs w:val="28"/>
+                <w:cs/>
+              </w:rPr>
+              <w:t>सांघवी फाटा</w:t>
+            </w:r>
+          </w:p>
+        </w:tc>
+      </w:tr>
+      <w:tr>
+        <w:tc>
+          <w:tcPr>
+            <w:tcW w:w="973" w:type="dxa"/>
+            <w:tcBorders>
+              <w:left w:val="single" w:sz="24" w:space="0" w:color="000001"/>
+              <w:bottom w:val="single" w:sz="2" w:space="0" w:color="000001"/>
+            </w:tcBorders>
+            <w:shd w:val="clear" w:color="auto" w:fill="FFFFFF"/>
+            <w:tcMar>
+              <w:top w:w="55" w:type="dxa"/>
+              <w:left w:w="55" w:type="dxa"/>
+              <w:bottom w:w="55" w:type="dxa"/>
+              <w:right w:w="55" w:type="dxa"/>
+            </w:tcMar>
+          </w:tcPr>
+          <w:p>
+            <w:pPr>
+              <w:pStyle w:val="TableContents"/>
+              <w:jc w:val="center"/>
+              <w:rPr>
+                <w:rFonts w:ascii="Nirmala UI" w:hAnsi="Nirmala UI" w:cs="Nirmala UI"/>
+                <w:b/>
+                <w:sz w:val="28"/>
+                <w:szCs w:val="28"/>
+              </w:rPr>
+            </w:pPr>
+            <w:r>
+              <w:rPr>
+                <w:rFonts w:ascii="Nirmala UI" w:hAnsi="Nirmala UI" w:cs="Nirmala UI"/>
+                <w:b/>
+                <w:sz w:val="28"/>
+                <w:szCs w:val="28"/>
+              </w:rPr>
+              <w:t>52</w:t>
+            </w:r>
+          </w:p>
+        </w:tc>
+        <w:tc>
+          <w:tcPr>
+            <w:tcW w:w="4334" w:type="dxa"/>
+            <w:tcBorders>
+              <w:left w:val="single" w:sz="2" w:space="0" w:color="000001"/>
+              <w:bottom w:val="single" w:sz="2" w:space="0" w:color="000001"/>
+              <w:right w:val="double" w:sz="18" w:space="0" w:color="000001"/>
+            </w:tcBorders>
+            <w:shd w:val="clear" w:color="auto" w:fill="FFFFFF"/>
+            <w:tcMar>
+              <w:top w:w="55" w:type="dxa"/>
+              <w:left w:w="55" w:type="dxa"/>
+              <w:bottom w:w="55" w:type="dxa"/>
+              <w:right w:w="55" w:type="dxa"/>
+            </w:tcMar>
+          </w:tcPr>
+          <w:p>
+            <w:pPr>
+              <w:pStyle w:val="TableContents"/>
+              <w:rPr>
+                <w:rFonts w:ascii="Nirmala UI" w:hAnsi="Nirmala UI" w:cs="Nirmala UI"/>
+                <w:sz w:val="28"/>
+                <w:szCs w:val="28"/>
+              </w:rPr>
+            </w:pPr>
+            <w:r>
+              <w:rPr>
+                <w:rFonts w:ascii="Nirmala UI" w:hAnsi="Nirmala UI" w:cs="Nirmala UI"/>
+                <w:sz w:val="28"/>
+                <w:szCs w:val="28"/>
+                <w:cs/>
+              </w:rPr>
+              <w:t>शाहू चौक</w:t>
+            </w:r>
+          </w:p>
+        </w:tc>
+        <w:tc>
+          <w:tcPr>
+            <w:tcW w:w="989" w:type="dxa"/>
+            <w:tcBorders>
+              <w:left w:val="double" w:sz="18" w:space="0" w:color="000001"/>
+              <w:bottom w:val="single" w:sz="2" w:space="0" w:color="000001"/>
+              <w:right w:val="single" w:sz="2" w:space="0" w:color="000001"/>
+            </w:tcBorders>
+            <w:shd w:val="clear" w:color="auto" w:fill="FFFFFF"/>
+            <w:tcMar>
+              <w:top w:w="0" w:type="dxa"/>
+              <w:left w:w="10" w:type="dxa"/>
+              <w:bottom w:w="0" w:type="dxa"/>
+              <w:right w:w="10" w:type="dxa"/>
+            </w:tcMar>
+          </w:tcPr>
+          <w:p>
+            <w:pPr>
+              <w:pStyle w:val="TableContents"/>
+              <w:jc w:val="center"/>
+              <w:rPr>
+                <w:rFonts w:ascii="Nirmala UI" w:hAnsi="Nirmala UI" w:cs="Nirmala UI"/>
+                <w:b/>
+                <w:sz w:val="28"/>
+                <w:szCs w:val="28"/>
+              </w:rPr>
+            </w:pPr>
+            <w:r>
+              <w:rPr>
+                <w:rFonts w:ascii="Nirmala UI" w:hAnsi="Nirmala UI" w:cs="Nirmala UI"/>
+                <w:b/>
+                <w:sz w:val="28"/>
+                <w:szCs w:val="28"/>
+              </w:rPr>
+              <w:t>82</w:t>
+            </w:r>
+          </w:p>
+        </w:tc>
+        <w:tc>
+          <w:tcPr>
+            <w:tcW w:w="4411" w:type="dxa"/>
+            <w:tcBorders>
+              <w:left w:val="single" w:sz="2" w:space="0" w:color="000001"/>
+              <w:bottom w:val="single" w:sz="2" w:space="0" w:color="000001"/>
+              <w:right w:val="single" w:sz="24" w:space="0" w:color="000001"/>
+            </w:tcBorders>
+            <w:shd w:val="clear" w:color="auto" w:fill="FFFFFF"/>
+            <w:tcMar>
+              <w:top w:w="0" w:type="dxa"/>
+              <w:left w:w="10" w:type="dxa"/>
+              <w:bottom w:w="0" w:type="dxa"/>
+              <w:right w:w="10" w:type="dxa"/>
+            </w:tcMar>
+          </w:tcPr>
+          <w:p>
+            <w:pPr>
+              <w:pStyle w:val="TableContents"/>
+            </w:pPr>
+            <w:r>
+              <w:rPr>
+                <w:rFonts w:ascii="Nirmala UI" w:hAnsi="Nirmala UI" w:cs="Nirmala UI"/>
+                <w:sz w:val="28"/>
+                <w:szCs w:val="28"/>
+                <w:cs/>
+              </w:rPr>
+              <w:t>कलेवाडी फाटा</w:t>
+            </w:r>
+          </w:p>
+        </w:tc>
+      </w:tr>
+      <w:tr>
+        <w:tc>
+          <w:tcPr>
+            <w:tcW w:w="973" w:type="dxa"/>
+            <w:tcBorders>
+              <w:left w:val="single" w:sz="24" w:space="0" w:color="000001"/>
+              <w:bottom w:val="single" w:sz="2" w:space="0" w:color="000001"/>
+            </w:tcBorders>
+            <w:shd w:val="clear" w:color="auto" w:fill="FFFFFF"/>
+            <w:tcMar>
+              <w:top w:w="55" w:type="dxa"/>
+              <w:left w:w="55" w:type="dxa"/>
+              <w:bottom w:w="55" w:type="dxa"/>
+              <w:right w:w="55" w:type="dxa"/>
+            </w:tcMar>
+          </w:tcPr>
+          <w:p>
+            <w:pPr>
+              <w:pStyle w:val="TableContents"/>
+              <w:jc w:val="center"/>
+              <w:rPr>
+                <w:rFonts w:ascii="Nirmala UI" w:hAnsi="Nirmala UI" w:cs="Nirmala UI"/>
+                <w:b/>
+                <w:sz w:val="28"/>
+                <w:szCs w:val="28"/>
+              </w:rPr>
+            </w:pPr>
+            <w:r>
+              <w:rPr>
+                <w:rFonts w:ascii="Nirmala UI" w:hAnsi="Nirmala UI" w:cs="Nirmala UI"/>
+                <w:b/>
+                <w:sz w:val="28"/>
+                <w:szCs w:val="28"/>
+              </w:rPr>
+              <w:t>53</w:t>
+            </w:r>
+          </w:p>
+        </w:tc>
+        <w:tc>
+          <w:tcPr>
+            <w:tcW w:w="4334" w:type="dxa"/>
+            <w:tcBorders>
+              <w:left w:val="single" w:sz="2" w:space="0" w:color="000001"/>
+              <w:bottom w:val="single" w:sz="2" w:space="0" w:color="000001"/>
+              <w:right w:val="double" w:sz="18" w:space="0" w:color="000001"/>
+            </w:tcBorders>
+            <w:shd w:val="clear" w:color="auto" w:fill="FFFFFF"/>
+            <w:tcMar>
+              <w:top w:w="55" w:type="dxa"/>
+              <w:left w:w="55" w:type="dxa"/>
+              <w:bottom w:w="55" w:type="dxa"/>
+              <w:right w:w="55" w:type="dxa"/>
+            </w:tcMar>
+          </w:tcPr>
+          <w:p>
+            <w:pPr>
+              <w:pStyle w:val="TableContents"/>
+              <w:rPr>
+                <w:rFonts w:ascii="Nirmala UI" w:hAnsi="Nirmala UI" w:cs="Nirmala UI"/>
+                <w:sz w:val="28"/>
+                <w:szCs w:val="28"/>
+              </w:rPr>
+            </w:pPr>
+            <w:r>
+              <w:rPr>
+                <w:rFonts w:ascii="Nirmala UI" w:hAnsi="Nirmala UI" w:cs="Nirmala UI"/>
+                <w:sz w:val="28"/>
+                <w:szCs w:val="28"/>
+                <w:cs/>
+              </w:rPr>
+              <w:t>विवेकानंद चौक</w:t>
+            </w:r>
+          </w:p>
+        </w:tc>
+        <w:tc>
+          <w:tcPr>
+            <w:tcW w:w="989" w:type="dxa"/>
+            <w:tcBorders>
+              <w:left w:val="double" w:sz="18" w:space="0" w:color="000001"/>
+              <w:bottom w:val="single" w:sz="2" w:space="0" w:color="000001"/>
+              <w:right w:val="single" w:sz="2" w:space="0" w:color="000001"/>
+            </w:tcBorders>
+            <w:shd w:val="clear" w:color="auto" w:fill="FFFFFF"/>
+            <w:tcMar>
+              <w:top w:w="0" w:type="dxa"/>
+              <w:left w:w="10" w:type="dxa"/>
+              <w:bottom w:w="0" w:type="dxa"/>
+              <w:right w:w="10" w:type="dxa"/>
+            </w:tcMar>
+          </w:tcPr>
+          <w:p>
+            <w:pPr>
+              <w:pStyle w:val="TableContents"/>
+              <w:jc w:val="center"/>
+              <w:rPr>
+                <w:rFonts w:ascii="Nirmala UI" w:hAnsi="Nirmala UI" w:cs="Nirmala UI"/>
+                <w:b/>
+                <w:sz w:val="28"/>
+                <w:szCs w:val="28"/>
+              </w:rPr>
+            </w:pPr>
+            <w:r>
+              <w:rPr>
+                <w:rFonts w:ascii="Nirmala UI" w:hAnsi="Nirmala UI" w:cs="Nirmala UI"/>
+                <w:b/>
+                <w:sz w:val="28"/>
+                <w:szCs w:val="28"/>
+              </w:rPr>
+              <w:t>83</w:t>
+            </w:r>
+          </w:p>
+        </w:tc>
+        <w:tc>
+          <w:tcPr>
+            <w:tcW w:w="4411" w:type="dxa"/>
+            <w:tcBorders>
+              <w:left w:val="single" w:sz="2" w:space="0" w:color="000001"/>
+              <w:bottom w:val="single" w:sz="2" w:space="0" w:color="000001"/>
+              <w:right w:val="single" w:sz="24" w:space="0" w:color="000001"/>
+            </w:tcBorders>
+            <w:shd w:val="clear" w:color="auto" w:fill="FFFFFF"/>
+            <w:tcMar>
+              <w:top w:w="0" w:type="dxa"/>
+              <w:left w:w="10" w:type="dxa"/>
+              <w:bottom w:w="0" w:type="dxa"/>
+              <w:right w:w="10" w:type="dxa"/>
+            </w:tcMar>
+          </w:tcPr>
+          <w:p>
+            <w:pPr>
+              <w:pStyle w:val="TableContents"/>
+              <w:rPr>
+                <w:rFonts w:ascii="Nirmala UI" w:hAnsi="Nirmala UI" w:cs="Nirmala UI"/>
+                <w:sz w:val="28"/>
+                <w:szCs w:val="28"/>
+              </w:rPr>
+            </w:pPr>
+            <w:r>
+              <w:rPr>
+                <w:rFonts w:ascii="Nirmala UI" w:hAnsi="Nirmala UI" w:cs="Nirmala UI"/>
+                <w:sz w:val="28"/>
+                <w:szCs w:val="28"/>
+                <w:cs/>
+              </w:rPr>
+              <w:t>पिंपरी</w:t>
+            </w:r>
+          </w:p>
+        </w:tc>
+      </w:tr>
+      <w:tr>
+        <w:tc>
+          <w:tcPr>
+            <w:tcW w:w="973" w:type="dxa"/>
+            <w:tcBorders>
+              <w:left w:val="single" w:sz="24" w:space="0" w:color="000001"/>
+              <w:bottom w:val="single" w:sz="2" w:space="0" w:color="000001"/>
+            </w:tcBorders>
+            <w:shd w:val="clear" w:color="auto" w:fill="FFFFFF"/>
+            <w:tcMar>
+              <w:top w:w="55" w:type="dxa"/>
+              <w:left w:w="55" w:type="dxa"/>
+              <w:bottom w:w="55" w:type="dxa"/>
+              <w:right w:w="55" w:type="dxa"/>
+            </w:tcMar>
+          </w:tcPr>
+          <w:p>
+            <w:pPr>
+              <w:pStyle w:val="TableContents"/>
+              <w:jc w:val="center"/>
+              <w:rPr>
+                <w:rFonts w:ascii="Nirmala UI" w:hAnsi="Nirmala UI" w:cs="Nirmala UI"/>
+                <w:b/>
+                <w:sz w:val="28"/>
+                <w:szCs w:val="28"/>
+              </w:rPr>
+            </w:pPr>
+            <w:r>
+              <w:rPr>
+                <w:rFonts w:ascii="Nirmala UI" w:hAnsi="Nirmala UI" w:cs="Nirmala UI"/>
+                <w:b/>
+                <w:sz w:val="28"/>
+                <w:szCs w:val="28"/>
+              </w:rPr>
+              <w:t>54</w:t>
+            </w:r>
+          </w:p>
+        </w:tc>
+        <w:tc>
+          <w:tcPr>
+            <w:tcW w:w="4334" w:type="dxa"/>
+            <w:tcBorders>
+              <w:left w:val="single" w:sz="2" w:space="0" w:color="000001"/>
+              <w:bottom w:val="single" w:sz="2" w:space="0" w:color="000001"/>
+              <w:right w:val="double" w:sz="18" w:space="0" w:color="000001"/>
+            </w:tcBorders>
+            <w:shd w:val="clear" w:color="auto" w:fill="FFFFFF"/>
+            <w:tcMar>
+              <w:top w:w="55" w:type="dxa"/>
+              <w:left w:w="55" w:type="dxa"/>
+              <w:bottom w:w="55" w:type="dxa"/>
+              <w:right w:w="55" w:type="dxa"/>
+            </w:tcMar>
+          </w:tcPr>
+          <w:p>
+            <w:pPr>
+              <w:pStyle w:val="TableContents"/>
+              <w:rPr>
+                <w:rFonts w:ascii="Nirmala UI" w:hAnsi="Nirmala UI" w:cs="Nirmala UI"/>
+                <w:sz w:val="28"/>
+                <w:szCs w:val="28"/>
+              </w:rPr>
+            </w:pPr>
+            <w:r>
+              <w:rPr>
+                <w:rFonts w:ascii="Nirmala UI" w:hAnsi="Nirmala UI" w:cs="Nirmala UI"/>
+                <w:sz w:val="28"/>
+                <w:szCs w:val="28"/>
+                <w:cs/>
+              </w:rPr>
+              <w:t>गरुड़ चौक</w:t>
+            </w:r>
+          </w:p>
+        </w:tc>
+        <w:tc>
+          <w:tcPr>
+            <w:tcW w:w="989" w:type="dxa"/>
+            <w:tcBorders>
+              <w:left w:val="double" w:sz="18" w:space="0" w:color="000001"/>
+              <w:bottom w:val="single" w:sz="2" w:space="0" w:color="000001"/>
+              <w:right w:val="single" w:sz="2" w:space="0" w:color="000001"/>
+            </w:tcBorders>
+            <w:shd w:val="clear" w:color="auto" w:fill="FFFFFF"/>
+            <w:tcMar>
+              <w:top w:w="0" w:type="dxa"/>
+              <w:left w:w="10" w:type="dxa"/>
+              <w:bottom w:w="0" w:type="dxa"/>
+              <w:right w:w="10" w:type="dxa"/>
+            </w:tcMar>
+          </w:tcPr>
+          <w:p>
+            <w:pPr>
+              <w:pStyle w:val="TableContents"/>
+              <w:jc w:val="center"/>
+              <w:rPr>
+                <w:rFonts w:ascii="Nirmala UI" w:hAnsi="Nirmala UI" w:cs="Nirmala UI"/>
+                <w:b/>
+                <w:sz w:val="28"/>
+                <w:szCs w:val="28"/>
+              </w:rPr>
+            </w:pPr>
+            <w:r>
+              <w:rPr>
+                <w:rFonts w:ascii="Nirmala UI" w:hAnsi="Nirmala UI" w:cs="Nirmala UI"/>
+                <w:b/>
+                <w:sz w:val="28"/>
+                <w:szCs w:val="28"/>
+              </w:rPr>
+              <w:t>84</w:t>
+            </w:r>
+          </w:p>
+        </w:tc>
+        <w:tc>
+          <w:tcPr>
+            <w:tcW w:w="4411" w:type="dxa"/>
+            <w:tcBorders>
+              <w:left w:val="single" w:sz="2" w:space="0" w:color="000001"/>
+              <w:bottom w:val="single" w:sz="2" w:space="0" w:color="000001"/>
+              <w:right w:val="single" w:sz="24" w:space="0" w:color="000001"/>
+            </w:tcBorders>
+            <w:shd w:val="clear" w:color="auto" w:fill="FFFFFF"/>
+            <w:tcMar>
+              <w:top w:w="0" w:type="dxa"/>
+              <w:left w:w="10" w:type="dxa"/>
+              <w:bottom w:w="0" w:type="dxa"/>
+              <w:right w:w="10" w:type="dxa"/>
+            </w:tcMar>
+          </w:tcPr>
+          <w:p>
+            <w:pPr>
+              <w:pStyle w:val="TableContents"/>
+              <w:rPr>
+                <w:rFonts w:ascii="Nirmala UI" w:hAnsi="Nirmala UI" w:cs="Nirmala UI"/>
+                <w:sz w:val="28"/>
+                <w:szCs w:val="28"/>
+              </w:rPr>
+            </w:pPr>
+            <w:r>
+              <w:rPr>
+                <w:rFonts w:ascii="Nirmala UI" w:hAnsi="Nirmala UI" w:cs="Nirmala UI"/>
+                <w:sz w:val="28"/>
+                <w:szCs w:val="28"/>
+                <w:cs/>
+              </w:rPr>
+              <w:t>वल्लभ नगर</w:t>
+            </w:r>
+          </w:p>
+        </w:tc>
+      </w:tr>
+      <w:tr>
+        <w:tc>
+          <w:tcPr>
+            <w:tcW w:w="973" w:type="dxa"/>
+            <w:tcBorders>
+              <w:left w:val="single" w:sz="24" w:space="0" w:color="000001"/>
+              <w:bottom w:val="single" w:sz="2" w:space="0" w:color="000001"/>
+            </w:tcBorders>
+            <w:shd w:val="clear" w:color="auto" w:fill="FFFFFF"/>
+            <w:tcMar>
+              <w:top w:w="55" w:type="dxa"/>
+              <w:left w:w="55" w:type="dxa"/>
+              <w:bottom w:w="55" w:type="dxa"/>
+              <w:right w:w="55" w:type="dxa"/>
+            </w:tcMar>
+          </w:tcPr>
+          <w:p>
+            <w:pPr>
+              <w:pStyle w:val="TableContents"/>
+              <w:jc w:val="center"/>
+              <w:rPr>
+                <w:rFonts w:ascii="Nirmala UI" w:hAnsi="Nirmala UI" w:cs="Nirmala UI"/>
+                <w:b/>
+                <w:sz w:val="28"/>
+                <w:szCs w:val="28"/>
+              </w:rPr>
+            </w:pPr>
+            <w:r>
+              <w:rPr>
+                <w:rFonts w:ascii="Nirmala UI" w:hAnsi="Nirmala UI" w:cs="Nirmala UI"/>
+                <w:b/>
+                <w:sz w:val="28"/>
+                <w:szCs w:val="28"/>
+              </w:rPr>
+              <w:t>55</w:t>
+            </w:r>
+          </w:p>
+        </w:tc>
+        <w:tc>
+          <w:tcPr>
+            <w:tcW w:w="4334" w:type="dxa"/>
+            <w:tcBorders>
+              <w:left w:val="single" w:sz="2" w:space="0" w:color="000001"/>
+              <w:bottom w:val="single" w:sz="2" w:space="0" w:color="000001"/>
+              <w:right w:val="double" w:sz="18" w:space="0" w:color="000001"/>
+            </w:tcBorders>
+            <w:shd w:val="clear" w:color="auto" w:fill="FFFFFF"/>
+            <w:tcMar>
+              <w:top w:w="55" w:type="dxa"/>
+              <w:left w:w="55" w:type="dxa"/>
+              <w:bottom w:w="55" w:type="dxa"/>
+              <w:right w:w="55" w:type="dxa"/>
+            </w:tcMar>
+          </w:tcPr>
+          <w:p>
+            <w:pPr>
+              <w:pStyle w:val="TableContents"/>
+              <w:rPr>
+                <w:rFonts w:ascii="Nirmala UI" w:hAnsi="Nirmala UI" w:cs="Nirmala UI"/>
+                <w:sz w:val="28"/>
+                <w:szCs w:val="28"/>
+              </w:rPr>
+            </w:pPr>
+            <w:r>
+              <w:rPr>
+                <w:rFonts w:ascii="Nirmala UI" w:hAnsi="Nirmala UI" w:cs="Nirmala UI"/>
+                <w:sz w:val="28"/>
+                <w:szCs w:val="28"/>
+                <w:cs/>
+              </w:rPr>
+              <w:t>महमदापुर</w:t>
+            </w:r>
+          </w:p>
+        </w:tc>
+        <w:tc>
+          <w:tcPr>
+            <w:tcW w:w="989" w:type="dxa"/>
+            <w:tcBorders>
+              <w:left w:val="double" w:sz="18" w:space="0" w:color="000001"/>
+              <w:bottom w:val="single" w:sz="2" w:space="0" w:color="000001"/>
+              <w:right w:val="single" w:sz="2" w:space="0" w:color="000001"/>
+            </w:tcBorders>
+            <w:shd w:val="clear" w:color="auto" w:fill="FFFFFF"/>
+            <w:tcMar>
+              <w:top w:w="0" w:type="dxa"/>
+              <w:left w:w="10" w:type="dxa"/>
+              <w:bottom w:w="0" w:type="dxa"/>
+              <w:right w:w="10" w:type="dxa"/>
+            </w:tcMar>
+          </w:tcPr>
+          <w:p>
+            <w:pPr>
+              <w:pStyle w:val="TableContents"/>
+              <w:jc w:val="center"/>
+              <w:rPr>
+                <w:rFonts w:ascii="Nirmala UI" w:hAnsi="Nirmala UI" w:cs="Nirmala UI"/>
+                <w:b/>
+                <w:sz w:val="28"/>
+                <w:szCs w:val="28"/>
+              </w:rPr>
+            </w:pPr>
+            <w:r>
+              <w:rPr>
+                <w:rFonts w:ascii="Nirmala UI" w:hAnsi="Nirmala UI" w:cs="Nirmala UI"/>
+                <w:b/>
+                <w:sz w:val="28"/>
+                <w:szCs w:val="28"/>
+              </w:rPr>
+              <w:t>85</w:t>
+            </w:r>
+          </w:p>
+        </w:tc>
+        <w:tc>
+          <w:tcPr>
+            <w:tcW w:w="4411" w:type="dxa"/>
+            <w:tcBorders>
+              <w:left w:val="single" w:sz="2" w:space="0" w:color="000001"/>
+              <w:bottom w:val="single" w:sz="2" w:space="0" w:color="000001"/>
+              <w:right w:val="single" w:sz="24" w:space="0" w:color="000001"/>
+            </w:tcBorders>
+            <w:shd w:val="clear" w:color="auto" w:fill="FFFFFF"/>
+            <w:tcMar>
+              <w:top w:w="0" w:type="dxa"/>
+              <w:left w:w="10" w:type="dxa"/>
+              <w:bottom w:w="0" w:type="dxa"/>
+              <w:right w:w="10" w:type="dxa"/>
+            </w:tcMar>
+          </w:tcPr>
+          <w:p>
+            <w:pPr>
+              <w:pStyle w:val="TableContents"/>
+              <w:rPr>
+                <w:rFonts w:ascii="Nirmala UI" w:hAnsi="Nirmala UI" w:cs="Nirmala UI"/>
+                <w:sz w:val="28"/>
+                <w:szCs w:val="28"/>
+              </w:rPr>
+            </w:pPr>
+            <w:r>
+              <w:rPr>
+                <w:rFonts w:ascii="Nirmala UI" w:hAnsi="Nirmala UI" w:cs="Nirmala UI"/>
+                <w:sz w:val="28"/>
+                <w:szCs w:val="28"/>
+                <w:cs/>
+              </w:rPr>
+              <w:t>नाशिक फाटा</w:t>
+            </w:r>
+          </w:p>
+        </w:tc>
+      </w:tr>
+      <w:tr>
+        <w:tc>
+          <w:tcPr>
+            <w:tcW w:w="973" w:type="dxa"/>
+            <w:tcBorders>
+              <w:left w:val="single" w:sz="24" w:space="0" w:color="000001"/>
+              <w:bottom w:val="single" w:sz="2" w:space="0" w:color="000001"/>
+            </w:tcBorders>
+            <w:shd w:val="clear" w:color="auto" w:fill="FFFFFF"/>
+            <w:tcMar>
+              <w:top w:w="55" w:type="dxa"/>
+              <w:left w:w="55" w:type="dxa"/>
+              <w:bottom w:w="55" w:type="dxa"/>
+              <w:right w:w="55" w:type="dxa"/>
+            </w:tcMar>
+          </w:tcPr>
+          <w:p>
+            <w:pPr>
+              <w:pStyle w:val="TableContents"/>
+              <w:jc w:val="center"/>
+              <w:rPr>
+                <w:rFonts w:ascii="Nirmala UI" w:hAnsi="Nirmala UI" w:cs="Nirmala UI"/>
+                <w:b/>
+                <w:sz w:val="28"/>
+                <w:szCs w:val="28"/>
+              </w:rPr>
+            </w:pPr>
+            <w:r>
+              <w:rPr>
+                <w:rFonts w:ascii="Nirmala UI" w:hAnsi="Nirmala UI" w:cs="Nirmala UI"/>
+                <w:b/>
+                <w:sz w:val="28"/>
+                <w:szCs w:val="28"/>
+              </w:rPr>
+              <w:t>56</w:t>
+            </w:r>
+          </w:p>
+        </w:tc>
+        <w:tc>
+          <w:tcPr>
+            <w:tcW w:w="4334" w:type="dxa"/>
+            <w:tcBorders>
+              <w:left w:val="single" w:sz="2" w:space="0" w:color="000001"/>
+              <w:bottom w:val="single" w:sz="2" w:space="0" w:color="000001"/>
+              <w:right w:val="double" w:sz="18" w:space="0" w:color="000001"/>
+            </w:tcBorders>
+            <w:shd w:val="clear" w:color="auto" w:fill="FFFFFF"/>
+            <w:tcMar>
+              <w:top w:w="55" w:type="dxa"/>
+              <w:left w:w="55" w:type="dxa"/>
+              <w:bottom w:w="55" w:type="dxa"/>
+              <w:right w:w="55" w:type="dxa"/>
+            </w:tcMar>
+          </w:tcPr>
+          <w:p>
+            <w:pPr>
+              <w:pStyle w:val="TableContents"/>
+              <w:rPr>
+                <w:rFonts w:ascii="Nirmala UI" w:hAnsi="Nirmala UI" w:cs="Nirmala UI"/>
+                <w:sz w:val="28"/>
+                <w:szCs w:val="28"/>
+              </w:rPr>
+            </w:pPr>
+            <w:r>
+              <w:rPr>
+                <w:rFonts w:ascii="Nirmala UI" w:hAnsi="Nirmala UI" w:cs="Nirmala UI"/>
+                <w:sz w:val="28"/>
+                <w:szCs w:val="28"/>
+                <w:cs/>
+              </w:rPr>
+              <w:t>अष्ट मोड़</w:t>
+            </w:r>
+          </w:p>
+        </w:tc>
+        <w:tc>
+          <w:tcPr>
+            <w:tcW w:w="989" w:type="dxa"/>
+            <w:tcBorders>
+              <w:left w:val="double" w:sz="18" w:space="0" w:color="000001"/>
+              <w:bottom w:val="single" w:sz="2" w:space="0" w:color="000001"/>
+              <w:right w:val="single" w:sz="2" w:space="0" w:color="000001"/>
+            </w:tcBorders>
+            <w:shd w:val="clear" w:color="auto" w:fill="FFFFFF"/>
+            <w:tcMar>
+              <w:top w:w="0" w:type="dxa"/>
+              <w:left w:w="10" w:type="dxa"/>
+              <w:bottom w:w="0" w:type="dxa"/>
+              <w:right w:w="10" w:type="dxa"/>
+            </w:tcMar>
+          </w:tcPr>
+          <w:p>
+            <w:pPr>
+              <w:pStyle w:val="TableContents"/>
+              <w:jc w:val="center"/>
+              <w:rPr>
+                <w:rFonts w:ascii="Nirmala UI" w:hAnsi="Nirmala UI" w:cs="Nirmala UI"/>
+                <w:b/>
+                <w:sz w:val="28"/>
+                <w:szCs w:val="28"/>
+              </w:rPr>
+            </w:pPr>
+            <w:r>
+              <w:rPr>
+                <w:rFonts w:ascii="Nirmala UI" w:hAnsi="Nirmala UI" w:cs="Nirmala UI"/>
+                <w:b/>
+                <w:sz w:val="28"/>
+                <w:szCs w:val="28"/>
+              </w:rPr>
+              <w:t>86</w:t>
+            </w:r>
+          </w:p>
+        </w:tc>
+        <w:tc>
+          <w:tcPr>
+            <w:tcW w:w="4411" w:type="dxa"/>
+            <w:tcBorders>
+              <w:left w:val="single" w:sz="2" w:space="0" w:color="000001"/>
+              <w:bottom w:val="single" w:sz="2" w:space="0" w:color="000001"/>
+              <w:right w:val="single" w:sz="24" w:space="0" w:color="000001"/>
+            </w:tcBorders>
+            <w:shd w:val="clear" w:color="auto" w:fill="FFFFFF"/>
+            <w:tcMar>
+              <w:top w:w="0" w:type="dxa"/>
+              <w:left w:w="10" w:type="dxa"/>
+              <w:bottom w:w="0" w:type="dxa"/>
+              <w:right w:w="10" w:type="dxa"/>
+            </w:tcMar>
+          </w:tcPr>
+          <w:p>
+            <w:pPr>
+              <w:pStyle w:val="TableContents"/>
+            </w:pPr>
+            <w:r>
+              <w:rPr>
+                <w:rFonts w:ascii="Nirmala UI" w:hAnsi="Nirmala UI" w:cs="Nirmala UI"/>
+                <w:sz w:val="28"/>
+                <w:szCs w:val="28"/>
+                <w:cs/>
+              </w:rPr>
+              <w:t>भोसरी लास्ट स्टॉप</w:t>
+            </w:r>
+          </w:p>
+        </w:tc>
+      </w:tr>
+      <w:tr>
+        <w:tc>
+          <w:tcPr>
+            <w:tcW w:w="973" w:type="dxa"/>
+            <w:tcBorders>
+              <w:left w:val="single" w:sz="24" w:space="0" w:color="000001"/>
+              <w:bottom w:val="single" w:sz="2" w:space="0" w:color="000001"/>
+            </w:tcBorders>
+            <w:shd w:val="clear" w:color="auto" w:fill="FFFFFF"/>
+            <w:tcMar>
+              <w:top w:w="55" w:type="dxa"/>
+              <w:left w:w="55" w:type="dxa"/>
+              <w:bottom w:w="55" w:type="dxa"/>
+              <w:right w:w="55" w:type="dxa"/>
+            </w:tcMar>
+          </w:tcPr>
+          <w:p>
+            <w:pPr>
+              <w:pStyle w:val="TableContents"/>
+              <w:jc w:val="center"/>
+              <w:rPr>
+                <w:rFonts w:ascii="Nirmala UI" w:hAnsi="Nirmala UI" w:cs="Nirmala UI"/>
+                <w:b/>
+                <w:sz w:val="28"/>
+                <w:szCs w:val="28"/>
+              </w:rPr>
+            </w:pPr>
+            <w:r>
+              <w:rPr>
+                <w:rFonts w:ascii="Nirmala UI" w:hAnsi="Nirmala UI" w:cs="Nirmala UI"/>
+                <w:b/>
+                <w:sz w:val="28"/>
+                <w:szCs w:val="28"/>
+              </w:rPr>
+              <w:t>57</w:t>
+            </w:r>
+          </w:p>
+        </w:tc>
+        <w:tc>
+          <w:tcPr>
+            <w:tcW w:w="4334" w:type="dxa"/>
+            <w:tcBorders>
+              <w:left w:val="single" w:sz="2" w:space="0" w:color="000001"/>
+              <w:bottom w:val="single" w:sz="2" w:space="0" w:color="000001"/>
+              <w:right w:val="double" w:sz="18" w:space="0" w:color="000001"/>
+            </w:tcBorders>
+            <w:shd w:val="clear" w:color="auto" w:fill="FFFFFF"/>
+            <w:tcMar>
+              <w:top w:w="55" w:type="dxa"/>
+              <w:left w:w="55" w:type="dxa"/>
+              <w:bottom w:w="55" w:type="dxa"/>
+              <w:right w:w="55" w:type="dxa"/>
+            </w:tcMar>
+          </w:tcPr>
+          <w:p>
+            <w:pPr>
+              <w:pStyle w:val="TableContents"/>
+              <w:rPr>
+                <w:rFonts w:ascii="Nirmala UI" w:hAnsi="Nirmala UI" w:cs="Nirmala UI"/>
+                <w:sz w:val="28"/>
+                <w:szCs w:val="28"/>
+              </w:rPr>
+            </w:pPr>
+            <w:r>
+              <w:rPr>
+                <w:rFonts w:ascii="Nirmala UI" w:hAnsi="Nirmala UI" w:cs="Nirmala UI"/>
+                <w:sz w:val="28"/>
+                <w:szCs w:val="28"/>
+                <w:cs/>
+              </w:rPr>
+              <w:t>न</w:t>
             </w:r>
             <w:bookmarkStart w:id="0" w:name="_GoBack"/>
             <w:bookmarkEnd w:id="0"/>
+            <w:r>
+              <w:rPr>
+                <w:rFonts w:ascii="Nirmala UI" w:hAnsi="Nirmala UI" w:cs="Nirmala UI"/>
+                <w:sz w:val="28"/>
+                <w:szCs w:val="28"/>
+                <w:cs/>
+              </w:rPr>
+              <w:t>ले गांव</w:t>
+            </w:r>
           </w:p>
         </w:tc>
         <w:tc>
@@ -5251,15 +6168,6 @@
                 <w:szCs w:val="28"/>
               </w:rPr>
             </w:pPr>
-            <w:r>
-              <w:rPr>
-                <w:rFonts w:ascii="Nirmala UI" w:hAnsi="Nirmala UI" w:cs="Nirmala UI"/>
-                <w:b/>
-                <w:sz w:val="28"/>
-                <w:szCs w:val="28"/>
-              </w:rPr>
-              <w:t>79</w:t>
-            </w:r>
           </w:p>
         </w:tc>
         <w:tc>
@@ -5281,29 +6189,11 @@
           <w:p>
             <w:pPr>
               <w:pStyle w:val="TableContents"/>
-              <w:rPr>
-                <w:rFonts w:hint="cs"/>
-              </w:rPr>
-            </w:pPr>
-            <w:r>
-              <w:rPr>
-                <w:rFonts w:ascii="Nirmala UI" w:hAnsi="Nirmala UI" w:cs="Nirmala UI"/>
-                <w:sz w:val="28"/>
-                <w:szCs w:val="28"/>
-                <w:cs/>
-              </w:rPr>
-              <w:t>शिवाजी नगर</w:t>
-            </w:r>
+            </w:pPr>
           </w:p>
         </w:tc>
       </w:tr>
       <w:tr>
-        <w:tblPrEx>
-          <w:tblCellMar>
-            <w:top w:w="0" w:type="dxa"/>
-            <w:bottom w:w="0" w:type="dxa"/>
-          </w:tblCellMar>
-        </w:tblPrEx>
         <w:tc>
           <w:tcPr>
             <w:tcW w:w="973" w:type="dxa"/>
@@ -5337,7 +6227,7 @@
                 <w:sz w:val="28"/>
                 <w:szCs w:val="28"/>
               </w:rPr>
-              <w:t>50</w:t>
+              <w:t>58</w:t>
             </w:r>
           </w:p>
         </w:tc>
@@ -5373,7 +6263,7 @@
                 <w:szCs w:val="28"/>
                 <w:cs/>
               </w:rPr>
-              <w:t>गाँधी चौक</w:t>
+              <w:t>राप्का</w:t>
             </w:r>
           </w:p>
         </w:tc>
@@ -5404,15 +6294,6 @@
                 <w:szCs w:val="28"/>
               </w:rPr>
             </w:pPr>
-            <w:r>
-              <w:rPr>
-                <w:rFonts w:ascii="Nirmala UI" w:hAnsi="Nirmala UI" w:cs="Nirmala UI"/>
-                <w:b/>
-                <w:sz w:val="28"/>
-                <w:szCs w:val="28"/>
-              </w:rPr>
-              <w:t>80</w:t>
-            </w:r>
           </w:p>
         </w:tc>
         <w:tc>
@@ -5435,25 +6316,10 @@
             <w:pPr>
               <w:pStyle w:val="TableContents"/>
             </w:pPr>
-            <w:r>
-              <w:rPr>
-                <w:rFonts w:ascii="Nirmala UI" w:hAnsi="Nirmala UI" w:cs="Nirmala UI"/>
-                <w:sz w:val="28"/>
-                <w:szCs w:val="28"/>
-                <w:cs/>
-              </w:rPr>
-              <w:t>औंध</w:t>
-            </w:r>
           </w:p>
         </w:tc>
       </w:tr>
       <w:tr>
-        <w:tblPrEx>
-          <w:tblCellMar>
-            <w:top w:w="0" w:type="dxa"/>
-            <w:bottom w:w="0" w:type="dxa"/>
-          </w:tblCellMar>
-        </w:tblPrEx>
         <w:tc>
           <w:tcPr>
             <w:tcW w:w="973" w:type="dxa"/>
@@ -5487,7 +6353,7 @@
                 <w:sz w:val="28"/>
                 <w:szCs w:val="28"/>
               </w:rPr>
-              <w:t>51</w:t>
+              <w:t>59</w:t>
             </w:r>
           </w:p>
         </w:tc>
@@ -5523,7 +6389,7 @@
                 <w:szCs w:val="28"/>
                 <w:cs/>
               </w:rPr>
-              <w:t>शाहू चौक</w:t>
+              <w:t>आरी मोड़</w:t>
             </w:r>
           </w:p>
         </w:tc>
@@ -5554,15 +6420,6 @@
                 <w:szCs w:val="28"/>
               </w:rPr>
             </w:pPr>
-            <w:r>
-              <w:rPr>
-                <w:rFonts w:ascii="Nirmala UI" w:hAnsi="Nirmala UI" w:cs="Nirmala UI"/>
-                <w:b/>
-                <w:sz w:val="28"/>
-                <w:szCs w:val="28"/>
-              </w:rPr>
-              <w:t>81</w:t>
-            </w:r>
           </w:p>
         </w:tc>
         <w:tc>
@@ -5584,26 +6441,16 @@
           <w:p>
             <w:pPr>
               <w:pStyle w:val="TableContents"/>
-            </w:pPr>
-            <w:r>
-              <w:rPr>
-                <w:rFonts w:ascii="Nirmala UI" w:hAnsi="Nirmala UI" w:cs="Nirmala UI"/>
-                <w:sz w:val="28"/>
-                <w:szCs w:val="28"/>
-                <w:cs/>
-              </w:rPr>
-              <w:t>सांघवी फाटा</w:t>
-            </w:r>
+              <w:rPr>
+                <w:rFonts w:ascii="Nirmala UI" w:hAnsi="Nirmala UI" w:cs="Nirmala UI"/>
+                <w:sz w:val="28"/>
+                <w:szCs w:val="28"/>
+              </w:rPr>
+            </w:pPr>
           </w:p>
         </w:tc>
       </w:tr>
       <w:tr>
-        <w:tblPrEx>
-          <w:tblCellMar>
-            <w:top w:w="0" w:type="dxa"/>
-            <w:bottom w:w="0" w:type="dxa"/>
-          </w:tblCellMar>
-        </w:tblPrEx>
         <w:tc>
           <w:tcPr>
             <w:tcW w:w="973" w:type="dxa"/>
@@ -5637,7 +6484,7 @@
                 <w:sz w:val="28"/>
                 <w:szCs w:val="28"/>
               </w:rPr>
-              <w:t>52</w:t>
+              <w:t>60</w:t>
             </w:r>
           </w:p>
         </w:tc>
@@ -5671,9 +6518,8 @@
                 <w:rFonts w:ascii="Nirmala UI" w:hAnsi="Nirmala UI" w:cs="Nirmala UI"/>
                 <w:sz w:val="28"/>
                 <w:szCs w:val="28"/>
-                <w:cs/>
-              </w:rPr>
-              <w:t>विवेकानंद चौक</w:t>
+              </w:rPr>
+              <w:t>शिरूर अनंतपाल last  stop</w:t>
             </w:r>
           </w:p>
         </w:tc>
@@ -5704,15 +6550,6 @@
                 <w:szCs w:val="28"/>
               </w:rPr>
             </w:pPr>
-            <w:r>
-              <w:rPr>
-                <w:rFonts w:ascii="Nirmala UI" w:hAnsi="Nirmala UI" w:cs="Nirmala UI"/>
-                <w:b/>
-                <w:sz w:val="28"/>
-                <w:szCs w:val="28"/>
-              </w:rPr>
-              <w:t>82</w:t>
-            </w:r>
           </w:p>
         </w:tc>
         <w:tc>
@@ -5734,932 +6571,43 @@
           <w:p>
             <w:pPr>
               <w:pStyle w:val="TableContents"/>
-            </w:pPr>
-            <w:r>
-              <w:rPr>
-                <w:rFonts w:ascii="Nirmala UI" w:hAnsi="Nirmala UI" w:cs="Nirmala UI"/>
-                <w:sz w:val="28"/>
-                <w:szCs w:val="28"/>
-                <w:cs/>
-              </w:rPr>
-              <w:t>कलेवाडी फाटा</w:t>
-            </w:r>
+              <w:rPr>
+                <w:rFonts w:ascii="Nirmala UI" w:hAnsi="Nirmala UI" w:cs="Nirmala UI"/>
+                <w:sz w:val="28"/>
+                <w:szCs w:val="28"/>
+              </w:rPr>
+            </w:pPr>
           </w:p>
         </w:tc>
       </w:tr>
       <w:tr>
-        <w:tblPrEx>
-          <w:tblCellMar>
-            <w:top w:w="0" w:type="dxa"/>
-            <w:bottom w:w="0" w:type="dxa"/>
-          </w:tblCellMar>
-        </w:tblPrEx>
-        <w:tc>
-          <w:tcPr>
-            <w:tcW w:w="973" w:type="dxa"/>
-            <w:tcBorders>
-              <w:left w:val="single" w:sz="24" w:space="0" w:color="000001"/>
-              <w:bottom w:val="single" w:sz="2" w:space="0" w:color="000001"/>
-            </w:tcBorders>
-            <w:shd w:val="clear" w:color="auto" w:fill="FFFFFF"/>
-            <w:tcMar>
-              <w:top w:w="55" w:type="dxa"/>
-              <w:left w:w="55" w:type="dxa"/>
-              <w:bottom w:w="55" w:type="dxa"/>
-              <w:right w:w="55" w:type="dxa"/>
-            </w:tcMar>
-          </w:tcPr>
-          <w:p>
-            <w:pPr>
-              <w:pStyle w:val="TableContents"/>
-              <w:jc w:val="center"/>
-              <w:rPr>
-                <w:rFonts w:ascii="Nirmala UI" w:hAnsi="Nirmala UI" w:cs="Nirmala UI"/>
-                <w:b/>
-                <w:sz w:val="28"/>
-                <w:szCs w:val="28"/>
-              </w:rPr>
-            </w:pPr>
-            <w:r>
-              <w:rPr>
-                <w:rFonts w:ascii="Nirmala UI" w:hAnsi="Nirmala UI" w:cs="Nirmala UI"/>
-                <w:b/>
-                <w:sz w:val="28"/>
-                <w:szCs w:val="28"/>
-              </w:rPr>
-              <w:t>53</w:t>
-            </w:r>
-          </w:p>
-        </w:tc>
-        <w:tc>
-          <w:tcPr>
-            <w:tcW w:w="4334" w:type="dxa"/>
-            <w:tcBorders>
-              <w:left w:val="single" w:sz="2" w:space="0" w:color="000001"/>
-              <w:bottom w:val="single" w:sz="2" w:space="0" w:color="000001"/>
-              <w:right w:val="double" w:sz="18" w:space="0" w:color="000001"/>
-            </w:tcBorders>
-            <w:shd w:val="clear" w:color="auto" w:fill="FFFFFF"/>
-            <w:tcMar>
-              <w:top w:w="55" w:type="dxa"/>
-              <w:left w:w="55" w:type="dxa"/>
-              <w:bottom w:w="55" w:type="dxa"/>
-              <w:right w:w="55" w:type="dxa"/>
-            </w:tcMar>
-          </w:tcPr>
-          <w:p>
-            <w:pPr>
-              <w:pStyle w:val="TableContents"/>
-              <w:rPr>
-                <w:rFonts w:ascii="Nirmala UI" w:hAnsi="Nirmala UI" w:cs="Nirmala UI"/>
-                <w:sz w:val="28"/>
-                <w:szCs w:val="28"/>
-              </w:rPr>
-            </w:pPr>
-            <w:r>
-              <w:rPr>
-                <w:rFonts w:ascii="Nirmala UI" w:hAnsi="Nirmala UI" w:cs="Nirmala UI"/>
-                <w:sz w:val="28"/>
-                <w:szCs w:val="28"/>
-                <w:cs/>
-              </w:rPr>
-              <w:t>गरुड़ चौक</w:t>
-            </w:r>
-          </w:p>
-        </w:tc>
-        <w:tc>
-          <w:tcPr>
-            <w:tcW w:w="989" w:type="dxa"/>
-            <w:tcBorders>
-              <w:left w:val="double" w:sz="18" w:space="0" w:color="000001"/>
-              <w:bottom w:val="single" w:sz="2" w:space="0" w:color="000001"/>
-              <w:right w:val="single" w:sz="2" w:space="0" w:color="000001"/>
-            </w:tcBorders>
-            <w:shd w:val="clear" w:color="auto" w:fill="FFFFFF"/>
-            <w:tcMar>
-              <w:top w:w="0" w:type="dxa"/>
-              <w:left w:w="10" w:type="dxa"/>
-              <w:bottom w:w="0" w:type="dxa"/>
-              <w:right w:w="10" w:type="dxa"/>
-            </w:tcMar>
-          </w:tcPr>
-          <w:p>
-            <w:pPr>
-              <w:pStyle w:val="TableContents"/>
-              <w:jc w:val="center"/>
-              <w:rPr>
-                <w:rFonts w:ascii="Nirmala UI" w:hAnsi="Nirmala UI" w:cs="Nirmala UI"/>
-                <w:b/>
-                <w:sz w:val="28"/>
-                <w:szCs w:val="28"/>
-              </w:rPr>
-            </w:pPr>
-            <w:r>
-              <w:rPr>
-                <w:rFonts w:ascii="Nirmala UI" w:hAnsi="Nirmala UI" w:cs="Nirmala UI"/>
-                <w:b/>
-                <w:sz w:val="28"/>
-                <w:szCs w:val="28"/>
-              </w:rPr>
-              <w:t>83</w:t>
-            </w:r>
-          </w:p>
-        </w:tc>
-        <w:tc>
-          <w:tcPr>
-            <w:tcW w:w="4411" w:type="dxa"/>
-            <w:tcBorders>
-              <w:left w:val="single" w:sz="2" w:space="0" w:color="000001"/>
-              <w:bottom w:val="single" w:sz="2" w:space="0" w:color="000001"/>
-              <w:right w:val="single" w:sz="24" w:space="0" w:color="000001"/>
-            </w:tcBorders>
-            <w:shd w:val="clear" w:color="auto" w:fill="FFFFFF"/>
-            <w:tcMar>
-              <w:top w:w="0" w:type="dxa"/>
-              <w:left w:w="10" w:type="dxa"/>
-              <w:bottom w:w="0" w:type="dxa"/>
-              <w:right w:w="10" w:type="dxa"/>
-            </w:tcMar>
-          </w:tcPr>
-          <w:p>
-            <w:pPr>
-              <w:pStyle w:val="TableContents"/>
-              <w:rPr>
-                <w:rFonts w:ascii="Nirmala UI" w:hAnsi="Nirmala UI" w:cs="Nirmala UI"/>
-                <w:sz w:val="28"/>
-                <w:szCs w:val="28"/>
-              </w:rPr>
-            </w:pPr>
-            <w:r>
-              <w:rPr>
-                <w:rFonts w:ascii="Nirmala UI" w:hAnsi="Nirmala UI" w:cs="Nirmala UI"/>
-                <w:sz w:val="28"/>
-                <w:szCs w:val="28"/>
-                <w:cs/>
-              </w:rPr>
-              <w:t>पिंपरी</w:t>
-            </w:r>
-          </w:p>
-        </w:tc>
-      </w:tr>
-      <w:tr>
-        <w:tblPrEx>
-          <w:tblCellMar>
-            <w:top w:w="0" w:type="dxa"/>
-            <w:bottom w:w="0" w:type="dxa"/>
-          </w:tblCellMar>
-        </w:tblPrEx>
-        <w:tc>
-          <w:tcPr>
-            <w:tcW w:w="973" w:type="dxa"/>
-            <w:tcBorders>
-              <w:left w:val="single" w:sz="24" w:space="0" w:color="000001"/>
-              <w:bottom w:val="single" w:sz="2" w:space="0" w:color="000001"/>
-            </w:tcBorders>
-            <w:shd w:val="clear" w:color="auto" w:fill="FFFFFF"/>
-            <w:tcMar>
-              <w:top w:w="55" w:type="dxa"/>
-              <w:left w:w="55" w:type="dxa"/>
-              <w:bottom w:w="55" w:type="dxa"/>
-              <w:right w:w="55" w:type="dxa"/>
-            </w:tcMar>
-          </w:tcPr>
-          <w:p>
-            <w:pPr>
-              <w:pStyle w:val="TableContents"/>
-              <w:jc w:val="center"/>
-              <w:rPr>
-                <w:rFonts w:ascii="Nirmala UI" w:hAnsi="Nirmala UI" w:cs="Nirmala UI"/>
-                <w:b/>
-                <w:sz w:val="28"/>
-                <w:szCs w:val="28"/>
-              </w:rPr>
-            </w:pPr>
-            <w:r>
-              <w:rPr>
-                <w:rFonts w:ascii="Nirmala UI" w:hAnsi="Nirmala UI" w:cs="Nirmala UI"/>
-                <w:b/>
-                <w:sz w:val="28"/>
-                <w:szCs w:val="28"/>
-              </w:rPr>
-              <w:t>54</w:t>
-            </w:r>
-          </w:p>
-        </w:tc>
-        <w:tc>
-          <w:tcPr>
-            <w:tcW w:w="4334" w:type="dxa"/>
-            <w:tcBorders>
-              <w:left w:val="single" w:sz="2" w:space="0" w:color="000001"/>
-              <w:bottom w:val="single" w:sz="2" w:space="0" w:color="000001"/>
-              <w:right w:val="double" w:sz="18" w:space="0" w:color="000001"/>
-            </w:tcBorders>
-            <w:shd w:val="clear" w:color="auto" w:fill="FFFFFF"/>
-            <w:tcMar>
-              <w:top w:w="55" w:type="dxa"/>
-              <w:left w:w="55" w:type="dxa"/>
-              <w:bottom w:w="55" w:type="dxa"/>
-              <w:right w:w="55" w:type="dxa"/>
-            </w:tcMar>
-          </w:tcPr>
-          <w:p>
-            <w:pPr>
-              <w:pStyle w:val="TableContents"/>
-              <w:rPr>
-                <w:rFonts w:ascii="Nirmala UI" w:hAnsi="Nirmala UI" w:cs="Nirmala UI"/>
-                <w:sz w:val="28"/>
-                <w:szCs w:val="28"/>
-              </w:rPr>
-            </w:pPr>
-            <w:r>
-              <w:rPr>
-                <w:rFonts w:ascii="Nirmala UI" w:hAnsi="Nirmala UI" w:cs="Nirmala UI"/>
-                <w:sz w:val="28"/>
-                <w:szCs w:val="28"/>
-                <w:cs/>
-              </w:rPr>
-              <w:t>महमदापुर</w:t>
-            </w:r>
-          </w:p>
-        </w:tc>
-        <w:tc>
-          <w:tcPr>
-            <w:tcW w:w="989" w:type="dxa"/>
-            <w:tcBorders>
-              <w:left w:val="double" w:sz="18" w:space="0" w:color="000001"/>
-              <w:bottom w:val="single" w:sz="2" w:space="0" w:color="000001"/>
-              <w:right w:val="single" w:sz="2" w:space="0" w:color="000001"/>
-            </w:tcBorders>
-            <w:shd w:val="clear" w:color="auto" w:fill="FFFFFF"/>
-            <w:tcMar>
-              <w:top w:w="0" w:type="dxa"/>
-              <w:left w:w="10" w:type="dxa"/>
-              <w:bottom w:w="0" w:type="dxa"/>
-              <w:right w:w="10" w:type="dxa"/>
-            </w:tcMar>
-          </w:tcPr>
-          <w:p>
-            <w:pPr>
-              <w:pStyle w:val="TableContents"/>
-              <w:jc w:val="center"/>
-              <w:rPr>
-                <w:rFonts w:ascii="Nirmala UI" w:hAnsi="Nirmala UI" w:cs="Nirmala UI"/>
-                <w:b/>
-                <w:sz w:val="28"/>
-                <w:szCs w:val="28"/>
-              </w:rPr>
-            </w:pPr>
-            <w:r>
-              <w:rPr>
-                <w:rFonts w:ascii="Nirmala UI" w:hAnsi="Nirmala UI" w:cs="Nirmala UI"/>
-                <w:b/>
-                <w:sz w:val="28"/>
-                <w:szCs w:val="28"/>
-              </w:rPr>
-              <w:t>84</w:t>
-            </w:r>
-          </w:p>
-        </w:tc>
-        <w:tc>
-          <w:tcPr>
-            <w:tcW w:w="4411" w:type="dxa"/>
-            <w:tcBorders>
-              <w:left w:val="single" w:sz="2" w:space="0" w:color="000001"/>
-              <w:bottom w:val="single" w:sz="2" w:space="0" w:color="000001"/>
-              <w:right w:val="single" w:sz="24" w:space="0" w:color="000001"/>
-            </w:tcBorders>
-            <w:shd w:val="clear" w:color="auto" w:fill="FFFFFF"/>
-            <w:tcMar>
-              <w:top w:w="0" w:type="dxa"/>
-              <w:left w:w="10" w:type="dxa"/>
-              <w:bottom w:w="0" w:type="dxa"/>
-              <w:right w:w="10" w:type="dxa"/>
-            </w:tcMar>
-          </w:tcPr>
-          <w:p>
-            <w:pPr>
-              <w:pStyle w:val="TableContents"/>
-              <w:rPr>
-                <w:rFonts w:ascii="Nirmala UI" w:hAnsi="Nirmala UI" w:cs="Nirmala UI"/>
-                <w:sz w:val="28"/>
-                <w:szCs w:val="28"/>
-              </w:rPr>
-            </w:pPr>
-            <w:r>
-              <w:rPr>
-                <w:rFonts w:ascii="Nirmala UI" w:hAnsi="Nirmala UI" w:cs="Nirmala UI"/>
-                <w:sz w:val="28"/>
-                <w:szCs w:val="28"/>
-                <w:cs/>
-              </w:rPr>
-              <w:t>वल्लभ नगर</w:t>
-            </w:r>
-          </w:p>
-        </w:tc>
-      </w:tr>
-      <w:tr>
-        <w:tblPrEx>
-          <w:tblCellMar>
-            <w:top w:w="0" w:type="dxa"/>
-            <w:bottom w:w="0" w:type="dxa"/>
-          </w:tblCellMar>
-        </w:tblPrEx>
-        <w:tc>
-          <w:tcPr>
-            <w:tcW w:w="973" w:type="dxa"/>
-            <w:tcBorders>
-              <w:left w:val="single" w:sz="24" w:space="0" w:color="000001"/>
-              <w:bottom w:val="single" w:sz="2" w:space="0" w:color="000001"/>
-            </w:tcBorders>
-            <w:shd w:val="clear" w:color="auto" w:fill="FFFFFF"/>
-            <w:tcMar>
-              <w:top w:w="55" w:type="dxa"/>
-              <w:left w:w="55" w:type="dxa"/>
-              <w:bottom w:w="55" w:type="dxa"/>
-              <w:right w:w="55" w:type="dxa"/>
-            </w:tcMar>
-          </w:tcPr>
-          <w:p>
-            <w:pPr>
-              <w:pStyle w:val="TableContents"/>
-              <w:jc w:val="center"/>
-              <w:rPr>
-                <w:rFonts w:ascii="Nirmala UI" w:hAnsi="Nirmala UI" w:cs="Nirmala UI"/>
-                <w:b/>
-                <w:sz w:val="28"/>
-                <w:szCs w:val="28"/>
-              </w:rPr>
-            </w:pPr>
-            <w:r>
-              <w:rPr>
-                <w:rFonts w:ascii="Nirmala UI" w:hAnsi="Nirmala UI" w:cs="Nirmala UI"/>
-                <w:b/>
-                <w:sz w:val="28"/>
-                <w:szCs w:val="28"/>
-              </w:rPr>
-              <w:t>55</w:t>
-            </w:r>
-          </w:p>
-        </w:tc>
-        <w:tc>
-          <w:tcPr>
-            <w:tcW w:w="4334" w:type="dxa"/>
-            <w:tcBorders>
-              <w:left w:val="single" w:sz="2" w:space="0" w:color="000001"/>
-              <w:bottom w:val="single" w:sz="2" w:space="0" w:color="000001"/>
-              <w:right w:val="double" w:sz="18" w:space="0" w:color="000001"/>
-            </w:tcBorders>
-            <w:shd w:val="clear" w:color="auto" w:fill="FFFFFF"/>
-            <w:tcMar>
-              <w:top w:w="55" w:type="dxa"/>
-              <w:left w:w="55" w:type="dxa"/>
-              <w:bottom w:w="55" w:type="dxa"/>
-              <w:right w:w="55" w:type="dxa"/>
-            </w:tcMar>
-          </w:tcPr>
-          <w:p>
-            <w:pPr>
-              <w:pStyle w:val="TableContents"/>
-              <w:rPr>
-                <w:rFonts w:ascii="Nirmala UI" w:hAnsi="Nirmala UI" w:cs="Nirmala UI"/>
-                <w:sz w:val="28"/>
-                <w:szCs w:val="28"/>
-              </w:rPr>
-            </w:pPr>
-            <w:r>
-              <w:rPr>
-                <w:rFonts w:ascii="Nirmala UI" w:hAnsi="Nirmala UI" w:cs="Nirmala UI"/>
-                <w:sz w:val="28"/>
-                <w:szCs w:val="28"/>
-                <w:cs/>
-              </w:rPr>
-              <w:t>अष्ट मोड़</w:t>
-            </w:r>
-          </w:p>
-        </w:tc>
-        <w:tc>
-          <w:tcPr>
-            <w:tcW w:w="989" w:type="dxa"/>
-            <w:tcBorders>
-              <w:left w:val="double" w:sz="18" w:space="0" w:color="000001"/>
-              <w:bottom w:val="single" w:sz="2" w:space="0" w:color="000001"/>
-              <w:right w:val="single" w:sz="2" w:space="0" w:color="000001"/>
-            </w:tcBorders>
-            <w:shd w:val="clear" w:color="auto" w:fill="FFFFFF"/>
-            <w:tcMar>
-              <w:top w:w="0" w:type="dxa"/>
-              <w:left w:w="10" w:type="dxa"/>
-              <w:bottom w:w="0" w:type="dxa"/>
-              <w:right w:w="10" w:type="dxa"/>
-            </w:tcMar>
-          </w:tcPr>
-          <w:p>
-            <w:pPr>
-              <w:pStyle w:val="TableContents"/>
-              <w:jc w:val="center"/>
-              <w:rPr>
-                <w:rFonts w:ascii="Nirmala UI" w:hAnsi="Nirmala UI" w:cs="Nirmala UI"/>
-                <w:b/>
-                <w:sz w:val="28"/>
-                <w:szCs w:val="28"/>
-              </w:rPr>
-            </w:pPr>
-            <w:r>
-              <w:rPr>
-                <w:rFonts w:ascii="Nirmala UI" w:hAnsi="Nirmala UI" w:cs="Nirmala UI"/>
-                <w:b/>
-                <w:sz w:val="28"/>
-                <w:szCs w:val="28"/>
-              </w:rPr>
-              <w:t>85</w:t>
-            </w:r>
-          </w:p>
-        </w:tc>
-        <w:tc>
-          <w:tcPr>
-            <w:tcW w:w="4411" w:type="dxa"/>
-            <w:tcBorders>
-              <w:left w:val="single" w:sz="2" w:space="0" w:color="000001"/>
-              <w:bottom w:val="single" w:sz="2" w:space="0" w:color="000001"/>
-              <w:right w:val="single" w:sz="24" w:space="0" w:color="000001"/>
-            </w:tcBorders>
-            <w:shd w:val="clear" w:color="auto" w:fill="FFFFFF"/>
-            <w:tcMar>
-              <w:top w:w="0" w:type="dxa"/>
-              <w:left w:w="10" w:type="dxa"/>
-              <w:bottom w:w="0" w:type="dxa"/>
-              <w:right w:w="10" w:type="dxa"/>
-            </w:tcMar>
-          </w:tcPr>
-          <w:p>
-            <w:pPr>
-              <w:pStyle w:val="TableContents"/>
-              <w:rPr>
-                <w:rFonts w:ascii="Nirmala UI" w:hAnsi="Nirmala UI" w:cs="Nirmala UI"/>
-                <w:sz w:val="28"/>
-                <w:szCs w:val="28"/>
-              </w:rPr>
-            </w:pPr>
-            <w:r>
-              <w:rPr>
-                <w:rFonts w:ascii="Nirmala UI" w:hAnsi="Nirmala UI" w:cs="Nirmala UI"/>
-                <w:sz w:val="28"/>
-                <w:szCs w:val="28"/>
-                <w:cs/>
-              </w:rPr>
-              <w:t>नाशिक फाटा</w:t>
-            </w:r>
-          </w:p>
-        </w:tc>
-      </w:tr>
-      <w:tr>
-        <w:tblPrEx>
-          <w:tblCellMar>
-            <w:top w:w="0" w:type="dxa"/>
-            <w:bottom w:w="0" w:type="dxa"/>
-          </w:tblCellMar>
-        </w:tblPrEx>
-        <w:tc>
-          <w:tcPr>
-            <w:tcW w:w="973" w:type="dxa"/>
-            <w:tcBorders>
-              <w:left w:val="single" w:sz="24" w:space="0" w:color="000001"/>
-              <w:bottom w:val="single" w:sz="2" w:space="0" w:color="000001"/>
-            </w:tcBorders>
-            <w:shd w:val="clear" w:color="auto" w:fill="FFFFFF"/>
-            <w:tcMar>
-              <w:top w:w="55" w:type="dxa"/>
-              <w:left w:w="55" w:type="dxa"/>
-              <w:bottom w:w="55" w:type="dxa"/>
-              <w:right w:w="55" w:type="dxa"/>
-            </w:tcMar>
-          </w:tcPr>
-          <w:p>
-            <w:pPr>
-              <w:pStyle w:val="TableContents"/>
-              <w:jc w:val="center"/>
-              <w:rPr>
-                <w:rFonts w:ascii="Nirmala UI" w:hAnsi="Nirmala UI" w:cs="Nirmala UI"/>
-                <w:b/>
-                <w:sz w:val="28"/>
-                <w:szCs w:val="28"/>
-              </w:rPr>
-            </w:pPr>
-            <w:r>
-              <w:rPr>
-                <w:rFonts w:ascii="Nirmala UI" w:hAnsi="Nirmala UI" w:cs="Nirmala UI"/>
-                <w:b/>
-                <w:sz w:val="28"/>
-                <w:szCs w:val="28"/>
-              </w:rPr>
-              <w:t>56</w:t>
-            </w:r>
-          </w:p>
-        </w:tc>
-        <w:tc>
-          <w:tcPr>
-            <w:tcW w:w="4334" w:type="dxa"/>
-            <w:tcBorders>
-              <w:left w:val="single" w:sz="2" w:space="0" w:color="000001"/>
-              <w:bottom w:val="single" w:sz="2" w:space="0" w:color="000001"/>
-              <w:right w:val="double" w:sz="18" w:space="0" w:color="000001"/>
-            </w:tcBorders>
-            <w:shd w:val="clear" w:color="auto" w:fill="FFFFFF"/>
-            <w:tcMar>
-              <w:top w:w="55" w:type="dxa"/>
-              <w:left w:w="55" w:type="dxa"/>
-              <w:bottom w:w="55" w:type="dxa"/>
-              <w:right w:w="55" w:type="dxa"/>
-            </w:tcMar>
-          </w:tcPr>
-          <w:p>
-            <w:pPr>
-              <w:pStyle w:val="TableContents"/>
-              <w:rPr>
-                <w:rFonts w:ascii="Nirmala UI" w:hAnsi="Nirmala UI" w:cs="Nirmala UI"/>
-                <w:sz w:val="28"/>
-                <w:szCs w:val="28"/>
-              </w:rPr>
-            </w:pPr>
-            <w:r>
-              <w:rPr>
-                <w:rFonts w:ascii="Nirmala UI" w:hAnsi="Nirmala UI" w:cs="Nirmala UI"/>
-                <w:sz w:val="28"/>
-                <w:szCs w:val="28"/>
-                <w:cs/>
-              </w:rPr>
-              <w:t>नाले गांव</w:t>
-            </w:r>
-          </w:p>
-        </w:tc>
-        <w:tc>
-          <w:tcPr>
-            <w:tcW w:w="989" w:type="dxa"/>
-            <w:tcBorders>
-              <w:left w:val="double" w:sz="18" w:space="0" w:color="000001"/>
-              <w:bottom w:val="single" w:sz="2" w:space="0" w:color="000001"/>
-              <w:right w:val="single" w:sz="2" w:space="0" w:color="000001"/>
-            </w:tcBorders>
-            <w:shd w:val="clear" w:color="auto" w:fill="FFFFFF"/>
-            <w:tcMar>
-              <w:top w:w="0" w:type="dxa"/>
-              <w:left w:w="10" w:type="dxa"/>
-              <w:bottom w:w="0" w:type="dxa"/>
-              <w:right w:w="10" w:type="dxa"/>
-            </w:tcMar>
-          </w:tcPr>
-          <w:p>
-            <w:pPr>
-              <w:pStyle w:val="TableContents"/>
-              <w:jc w:val="center"/>
-              <w:rPr>
-                <w:rFonts w:ascii="Nirmala UI" w:hAnsi="Nirmala UI" w:cs="Nirmala UI"/>
-                <w:b/>
-                <w:sz w:val="28"/>
-                <w:szCs w:val="28"/>
-              </w:rPr>
-            </w:pPr>
-            <w:r>
-              <w:rPr>
-                <w:rFonts w:ascii="Nirmala UI" w:hAnsi="Nirmala UI" w:cs="Nirmala UI"/>
-                <w:b/>
-                <w:sz w:val="28"/>
-                <w:szCs w:val="28"/>
-              </w:rPr>
-              <w:t>86</w:t>
-            </w:r>
-          </w:p>
-        </w:tc>
-        <w:tc>
-          <w:tcPr>
-            <w:tcW w:w="4411" w:type="dxa"/>
-            <w:tcBorders>
-              <w:left w:val="single" w:sz="2" w:space="0" w:color="000001"/>
-              <w:bottom w:val="single" w:sz="2" w:space="0" w:color="000001"/>
-              <w:right w:val="single" w:sz="24" w:space="0" w:color="000001"/>
-            </w:tcBorders>
-            <w:shd w:val="clear" w:color="auto" w:fill="FFFFFF"/>
-            <w:tcMar>
-              <w:top w:w="0" w:type="dxa"/>
-              <w:left w:w="10" w:type="dxa"/>
-              <w:bottom w:w="0" w:type="dxa"/>
-              <w:right w:w="10" w:type="dxa"/>
-            </w:tcMar>
-          </w:tcPr>
-          <w:p>
-            <w:pPr>
-              <w:pStyle w:val="TableContents"/>
-            </w:pPr>
-            <w:r>
-              <w:rPr>
-                <w:rFonts w:ascii="Nirmala UI" w:hAnsi="Nirmala UI" w:cs="Nirmala UI"/>
-                <w:sz w:val="28"/>
-                <w:szCs w:val="28"/>
-                <w:cs/>
-              </w:rPr>
-              <w:t>भोसरी लास्ट स्टॉप</w:t>
-            </w:r>
-          </w:p>
-        </w:tc>
-      </w:tr>
-      <w:tr>
-        <w:tblPrEx>
-          <w:tblCellMar>
-            <w:top w:w="0" w:type="dxa"/>
-            <w:bottom w:w="0" w:type="dxa"/>
-          </w:tblCellMar>
-        </w:tblPrEx>
-        <w:tc>
-          <w:tcPr>
-            <w:tcW w:w="973" w:type="dxa"/>
-            <w:tcBorders>
-              <w:left w:val="single" w:sz="24" w:space="0" w:color="000001"/>
-              <w:bottom w:val="single" w:sz="2" w:space="0" w:color="000001"/>
-            </w:tcBorders>
-            <w:shd w:val="clear" w:color="auto" w:fill="FFFFFF"/>
-            <w:tcMar>
-              <w:top w:w="55" w:type="dxa"/>
-              <w:left w:w="55" w:type="dxa"/>
-              <w:bottom w:w="55" w:type="dxa"/>
-              <w:right w:w="55" w:type="dxa"/>
-            </w:tcMar>
-          </w:tcPr>
-          <w:p>
-            <w:pPr>
-              <w:pStyle w:val="TableContents"/>
-              <w:jc w:val="center"/>
-              <w:rPr>
-                <w:rFonts w:ascii="Nirmala UI" w:hAnsi="Nirmala UI" w:cs="Nirmala UI"/>
-                <w:b/>
-                <w:sz w:val="28"/>
-                <w:szCs w:val="28"/>
-              </w:rPr>
-            </w:pPr>
-            <w:r>
-              <w:rPr>
-                <w:rFonts w:ascii="Nirmala UI" w:hAnsi="Nirmala UI" w:cs="Nirmala UI"/>
-                <w:b/>
-                <w:sz w:val="28"/>
-                <w:szCs w:val="28"/>
-              </w:rPr>
-              <w:t>57</w:t>
-            </w:r>
-          </w:p>
-        </w:tc>
-        <w:tc>
-          <w:tcPr>
-            <w:tcW w:w="4334" w:type="dxa"/>
-            <w:tcBorders>
-              <w:left w:val="single" w:sz="2" w:space="0" w:color="000001"/>
-              <w:bottom w:val="single" w:sz="2" w:space="0" w:color="000001"/>
-              <w:right w:val="double" w:sz="18" w:space="0" w:color="000001"/>
-            </w:tcBorders>
-            <w:shd w:val="clear" w:color="auto" w:fill="FFFFFF"/>
-            <w:tcMar>
-              <w:top w:w="55" w:type="dxa"/>
-              <w:left w:w="55" w:type="dxa"/>
-              <w:bottom w:w="55" w:type="dxa"/>
-              <w:right w:w="55" w:type="dxa"/>
-            </w:tcMar>
-          </w:tcPr>
-          <w:p>
-            <w:pPr>
-              <w:pStyle w:val="TableContents"/>
-              <w:rPr>
-                <w:rFonts w:ascii="Nirmala UI" w:hAnsi="Nirmala UI" w:cs="Nirmala UI"/>
-                <w:sz w:val="28"/>
-                <w:szCs w:val="28"/>
-              </w:rPr>
-            </w:pPr>
-            <w:r>
-              <w:rPr>
-                <w:rFonts w:ascii="Nirmala UI" w:hAnsi="Nirmala UI" w:cs="Nirmala UI"/>
-                <w:sz w:val="28"/>
-                <w:szCs w:val="28"/>
-                <w:cs/>
-              </w:rPr>
-              <w:t>राप्का</w:t>
-            </w:r>
-          </w:p>
-        </w:tc>
-        <w:tc>
-          <w:tcPr>
-            <w:tcW w:w="989" w:type="dxa"/>
-            <w:tcBorders>
-              <w:left w:val="double" w:sz="18" w:space="0" w:color="000001"/>
-              <w:bottom w:val="single" w:sz="2" w:space="0" w:color="000001"/>
-              <w:right w:val="single" w:sz="2" w:space="0" w:color="000001"/>
-            </w:tcBorders>
-            <w:shd w:val="clear" w:color="auto" w:fill="FFFFFF"/>
-            <w:tcMar>
-              <w:top w:w="0" w:type="dxa"/>
-              <w:left w:w="10" w:type="dxa"/>
-              <w:bottom w:w="0" w:type="dxa"/>
-              <w:right w:w="10" w:type="dxa"/>
-            </w:tcMar>
-          </w:tcPr>
-          <w:p>
-            <w:pPr>
-              <w:pStyle w:val="TableContents"/>
-              <w:jc w:val="center"/>
-              <w:rPr>
-                <w:rFonts w:ascii="Nirmala UI" w:hAnsi="Nirmala UI" w:cs="Nirmala UI"/>
-                <w:b/>
-                <w:sz w:val="28"/>
-                <w:szCs w:val="28"/>
-              </w:rPr>
-            </w:pPr>
-          </w:p>
-        </w:tc>
-        <w:tc>
-          <w:tcPr>
-            <w:tcW w:w="4411" w:type="dxa"/>
-            <w:tcBorders>
-              <w:left w:val="single" w:sz="2" w:space="0" w:color="000001"/>
-              <w:bottom w:val="single" w:sz="2" w:space="0" w:color="000001"/>
-              <w:right w:val="single" w:sz="24" w:space="0" w:color="000001"/>
-            </w:tcBorders>
-            <w:shd w:val="clear" w:color="auto" w:fill="FFFFFF"/>
-            <w:tcMar>
-              <w:top w:w="0" w:type="dxa"/>
-              <w:left w:w="10" w:type="dxa"/>
-              <w:bottom w:w="0" w:type="dxa"/>
-              <w:right w:w="10" w:type="dxa"/>
-            </w:tcMar>
-          </w:tcPr>
-          <w:p>
-            <w:pPr>
-              <w:pStyle w:val="TableContents"/>
-            </w:pPr>
-          </w:p>
-        </w:tc>
-      </w:tr>
-      <w:tr>
-        <w:tblPrEx>
-          <w:tblCellMar>
-            <w:top w:w="0" w:type="dxa"/>
-            <w:bottom w:w="0" w:type="dxa"/>
-          </w:tblCellMar>
-        </w:tblPrEx>
-        <w:tc>
-          <w:tcPr>
-            <w:tcW w:w="973" w:type="dxa"/>
-            <w:tcBorders>
-              <w:left w:val="single" w:sz="24" w:space="0" w:color="000001"/>
-              <w:bottom w:val="single" w:sz="2" w:space="0" w:color="000001"/>
-            </w:tcBorders>
-            <w:shd w:val="clear" w:color="auto" w:fill="FFFFFF"/>
-            <w:tcMar>
-              <w:top w:w="55" w:type="dxa"/>
-              <w:left w:w="55" w:type="dxa"/>
-              <w:bottom w:w="55" w:type="dxa"/>
-              <w:right w:w="55" w:type="dxa"/>
-            </w:tcMar>
-          </w:tcPr>
-          <w:p>
-            <w:pPr>
-              <w:pStyle w:val="TableContents"/>
-              <w:jc w:val="center"/>
-              <w:rPr>
-                <w:rFonts w:ascii="Nirmala UI" w:hAnsi="Nirmala UI" w:cs="Nirmala UI"/>
-                <w:b/>
-                <w:sz w:val="28"/>
-                <w:szCs w:val="28"/>
-              </w:rPr>
-            </w:pPr>
-            <w:r>
-              <w:rPr>
-                <w:rFonts w:ascii="Nirmala UI" w:hAnsi="Nirmala UI" w:cs="Nirmala UI"/>
-                <w:b/>
-                <w:sz w:val="28"/>
-                <w:szCs w:val="28"/>
-              </w:rPr>
-              <w:t>58</w:t>
-            </w:r>
-          </w:p>
-        </w:tc>
-        <w:tc>
-          <w:tcPr>
-            <w:tcW w:w="4334" w:type="dxa"/>
-            <w:tcBorders>
-              <w:left w:val="single" w:sz="2" w:space="0" w:color="000001"/>
-              <w:bottom w:val="single" w:sz="2" w:space="0" w:color="000001"/>
-              <w:right w:val="double" w:sz="18" w:space="0" w:color="000001"/>
-            </w:tcBorders>
-            <w:shd w:val="clear" w:color="auto" w:fill="FFFFFF"/>
-            <w:tcMar>
-              <w:top w:w="55" w:type="dxa"/>
-              <w:left w:w="55" w:type="dxa"/>
-              <w:bottom w:w="55" w:type="dxa"/>
-              <w:right w:w="55" w:type="dxa"/>
-            </w:tcMar>
-          </w:tcPr>
-          <w:p>
-            <w:pPr>
-              <w:pStyle w:val="TableContents"/>
-              <w:rPr>
-                <w:rFonts w:ascii="Nirmala UI" w:hAnsi="Nirmala UI" w:cs="Nirmala UI"/>
-                <w:sz w:val="28"/>
-                <w:szCs w:val="28"/>
-              </w:rPr>
-            </w:pPr>
-            <w:r>
-              <w:rPr>
-                <w:rFonts w:ascii="Nirmala UI" w:hAnsi="Nirmala UI" w:cs="Nirmala UI"/>
-                <w:sz w:val="28"/>
-                <w:szCs w:val="28"/>
-                <w:cs/>
-              </w:rPr>
-              <w:t>आरी मोड़</w:t>
-            </w:r>
-          </w:p>
-        </w:tc>
-        <w:tc>
-          <w:tcPr>
-            <w:tcW w:w="989" w:type="dxa"/>
-            <w:tcBorders>
-              <w:left w:val="double" w:sz="18" w:space="0" w:color="000001"/>
-              <w:bottom w:val="single" w:sz="2" w:space="0" w:color="000001"/>
-              <w:right w:val="single" w:sz="2" w:space="0" w:color="000001"/>
-            </w:tcBorders>
-            <w:shd w:val="clear" w:color="auto" w:fill="FFFFFF"/>
-            <w:tcMar>
-              <w:top w:w="0" w:type="dxa"/>
-              <w:left w:w="10" w:type="dxa"/>
-              <w:bottom w:w="0" w:type="dxa"/>
-              <w:right w:w="10" w:type="dxa"/>
-            </w:tcMar>
-          </w:tcPr>
-          <w:p>
-            <w:pPr>
-              <w:pStyle w:val="TableContents"/>
-              <w:jc w:val="center"/>
-              <w:rPr>
-                <w:rFonts w:ascii="Nirmala UI" w:hAnsi="Nirmala UI" w:cs="Nirmala UI"/>
-                <w:b/>
-                <w:sz w:val="28"/>
-                <w:szCs w:val="28"/>
-              </w:rPr>
-            </w:pPr>
-          </w:p>
-        </w:tc>
-        <w:tc>
-          <w:tcPr>
-            <w:tcW w:w="4411" w:type="dxa"/>
-            <w:tcBorders>
-              <w:left w:val="single" w:sz="2" w:space="0" w:color="000001"/>
-              <w:bottom w:val="single" w:sz="2" w:space="0" w:color="000001"/>
-              <w:right w:val="single" w:sz="24" w:space="0" w:color="000001"/>
-            </w:tcBorders>
-            <w:shd w:val="clear" w:color="auto" w:fill="FFFFFF"/>
-            <w:tcMar>
-              <w:top w:w="0" w:type="dxa"/>
-              <w:left w:w="10" w:type="dxa"/>
-              <w:bottom w:w="0" w:type="dxa"/>
-              <w:right w:w="10" w:type="dxa"/>
-            </w:tcMar>
-          </w:tcPr>
-          <w:p>
-            <w:pPr>
-              <w:pStyle w:val="TableContents"/>
-              <w:rPr>
-                <w:rFonts w:ascii="Nirmala UI" w:hAnsi="Nirmala UI" w:cs="Nirmala UI"/>
-                <w:sz w:val="28"/>
-                <w:szCs w:val="28"/>
-              </w:rPr>
-            </w:pPr>
-          </w:p>
-        </w:tc>
-      </w:tr>
-      <w:tr>
-        <w:tblPrEx>
-          <w:tblCellMar>
-            <w:top w:w="0" w:type="dxa"/>
-            <w:bottom w:w="0" w:type="dxa"/>
-          </w:tblCellMar>
-        </w:tblPrEx>
-        <w:tc>
-          <w:tcPr>
-            <w:tcW w:w="5307" w:type="dxa"/>
-            <w:gridSpan w:val="2"/>
+        <w:tc>
+          <w:tcPr>
+            <w:tcW w:w="10707" w:type="dxa"/>
+            <w:gridSpan w:val="4"/>
             <w:tcBorders>
               <w:top w:val="single" w:sz="2" w:space="0" w:color="000001"/>
               <w:left w:val="single" w:sz="24" w:space="0" w:color="000001"/>
               <w:bottom w:val="single" w:sz="4" w:space="0" w:color="00000A"/>
-              <w:right w:val="double" w:sz="18" w:space="0" w:color="000001"/>
-            </w:tcBorders>
-            <w:shd w:val="clear" w:color="auto" w:fill="FFFFFF"/>
-            <w:tcMar>
-              <w:top w:w="55" w:type="dxa"/>
-              <w:left w:w="55" w:type="dxa"/>
-              <w:bottom w:w="55" w:type="dxa"/>
-              <w:right w:w="55" w:type="dxa"/>
-            </w:tcMar>
-          </w:tcPr>
-          <w:p>
-            <w:pPr>
-              <w:pStyle w:val="TableContents"/>
-              <w:jc w:val="center"/>
+              <w:right w:val="single" w:sz="24" w:space="0" w:color="000001"/>
+            </w:tcBorders>
+            <w:shd w:val="clear" w:color="auto" w:fill="FFFFFF"/>
+            <w:tcMar>
+              <w:top w:w="55" w:type="dxa"/>
+              <w:left w:w="55" w:type="dxa"/>
+              <w:bottom w:w="55" w:type="dxa"/>
+              <w:right w:w="55" w:type="dxa"/>
+            </w:tcMar>
+          </w:tcPr>
+          <w:p>
+            <w:pPr>
+              <w:pStyle w:val="TableContents"/>
+              <w:jc w:val="center"/>
+              <w:rPr>
+                <w:rFonts w:ascii="Nirmala UI" w:hAnsi="Nirmala UI" w:cs="Nirmala UI"/>
+                <w:sz w:val="28"/>
+                <w:szCs w:val="28"/>
+              </w:rPr>
             </w:pPr>
             <w:r>
               <w:rPr>
@@ -6672,72 +6620,10 @@
               </w:rPr>
               <w:t>रीटर्न टिकट बुकिंग ऑफिस</w:t>
             </w:r>
-          </w:p>
-        </w:tc>
-        <w:tc>
-          <w:tcPr>
-            <w:tcW w:w="989" w:type="dxa"/>
-            <w:tcBorders>
-              <w:left w:val="double" w:sz="18" w:space="0" w:color="000001"/>
-              <w:bottom w:val="single" w:sz="2" w:space="0" w:color="000001"/>
-              <w:right w:val="single" w:sz="2" w:space="0" w:color="000001"/>
-            </w:tcBorders>
-            <w:shd w:val="clear" w:color="auto" w:fill="FFFFFF"/>
-            <w:tcMar>
-              <w:top w:w="0" w:type="dxa"/>
-              <w:left w:w="10" w:type="dxa"/>
-              <w:bottom w:w="0" w:type="dxa"/>
-              <w:right w:w="10" w:type="dxa"/>
-            </w:tcMar>
-          </w:tcPr>
-          <w:p>
-            <w:pPr>
-              <w:pStyle w:val="TableContents"/>
-              <w:jc w:val="center"/>
-              <w:rPr>
-                <w:rFonts w:ascii="Nirmala UI" w:hAnsi="Nirmala UI" w:cs="Nirmala UI"/>
-                <w:b/>
-                <w:sz w:val="28"/>
-                <w:szCs w:val="28"/>
-              </w:rPr>
-            </w:pPr>
-          </w:p>
-        </w:tc>
-        <w:tc>
-          <w:tcPr>
-            <w:tcW w:w="4411" w:type="dxa"/>
-            <w:tcBorders>
-              <w:left w:val="single" w:sz="2" w:space="0" w:color="000001"/>
-              <w:bottom w:val="single" w:sz="2" w:space="0" w:color="000001"/>
-              <w:right w:val="single" w:sz="24" w:space="0" w:color="000001"/>
-            </w:tcBorders>
-            <w:shd w:val="clear" w:color="auto" w:fill="FFFFFF"/>
-            <w:tcMar>
-              <w:top w:w="0" w:type="dxa"/>
-              <w:left w:w="10" w:type="dxa"/>
-              <w:bottom w:w="0" w:type="dxa"/>
-              <w:right w:w="10" w:type="dxa"/>
-            </w:tcMar>
-          </w:tcPr>
-          <w:p>
-            <w:pPr>
-              <w:pStyle w:val="TableContents"/>
-              <w:rPr>
-                <w:rFonts w:ascii="Nirmala UI" w:hAnsi="Nirmala UI" w:cs="Nirmala UI"/>
-                <w:sz w:val="28"/>
-                <w:szCs w:val="28"/>
-              </w:rPr>
-            </w:pPr>
           </w:p>
         </w:tc>
       </w:tr>
       <w:tr>
-        <w:tblPrEx>
-          <w:tblCellMar>
-            <w:top w:w="0" w:type="dxa"/>
-            <w:bottom w:w="0" w:type="dxa"/>
-          </w:tblCellMar>
-        </w:tblPrEx>
         <w:tc>
           <w:tcPr>
             <w:tcW w:w="973" w:type="dxa"/>
@@ -6801,7 +6687,16 @@
                 <w:szCs w:val="28"/>
                 <w:cs/>
               </w:rPr>
-              <w:t xml:space="preserve"> नांदेड़</w:t>
+              <w:t xml:space="preserve"> </w:t>
+            </w:r>
+            <w:r>
+              <w:rPr>
+                <w:rFonts w:ascii="Nirmala UI" w:hAnsi="Nirmala UI" w:cs="Nirmala UI" w:hint="cs"/>
+                <w:sz w:val="28"/>
+                <w:szCs w:val="28"/>
+                <w:cs/>
+              </w:rPr>
+              <w:t>नांदेड़</w:t>
             </w:r>
           </w:p>
         </w:tc>
@@ -6828,10 +6723,21 @@
               <w:rPr>
                 <w:rFonts w:ascii="Nirmala UI" w:hAnsi="Nirmala UI" w:cs="Nirmala UI"/>
                 <w:b/>
-                <w:sz w:val="28"/>
-                <w:szCs w:val="28"/>
-              </w:rPr>
-            </w:pPr>
+                <w:bCs/>
+                <w:sz w:val="28"/>
+                <w:szCs w:val="28"/>
+              </w:rPr>
+            </w:pPr>
+            <w:r>
+              <w:rPr>
+                <w:rFonts w:ascii="Nirmala UI" w:hAnsi="Nirmala UI" w:cs="Nirmala UI"/>
+                <w:b/>
+                <w:bCs/>
+                <w:sz w:val="28"/>
+                <w:szCs w:val="28"/>
+              </w:rPr>
+              <w:t>105</w:t>
+            </w:r>
           </w:p>
         </w:tc>
         <w:tc>
@@ -6853,22 +6759,20 @@
           <w:p>
             <w:pPr>
               <w:pStyle w:val="TableContents"/>
-              <w:rPr>
-                <w:rFonts w:ascii="Nirmala UI" w:hAnsi="Nirmala UI" w:cs="Nirmala UI"/>
-                <w:sz w:val="28"/>
-                <w:szCs w:val="28"/>
-              </w:rPr>
-            </w:pPr>
+            </w:pPr>
+            <w:r>
+              <w:rPr>
+                <w:rFonts w:ascii="Nirmala UI" w:hAnsi="Nirmala UI" w:cs="Nirmala UI" w:hint="cs"/>
+                <w:sz w:val="28"/>
+                <w:szCs w:val="28"/>
+                <w:cs/>
+              </w:rPr>
+              <w:t>लातूर</w:t>
+            </w:r>
           </w:p>
         </w:tc>
       </w:tr>
       <w:tr>
-        <w:tblPrEx>
-          <w:tblCellMar>
-            <w:top w:w="0" w:type="dxa"/>
-            <w:bottom w:w="0" w:type="dxa"/>
-          </w:tblCellMar>
-        </w:tblPrEx>
         <w:tc>
           <w:tcPr>
             <w:tcW w:w="973" w:type="dxa"/>
@@ -6928,6 +6832,7 @@
             </w:pPr>
             <w:r>
               <w:rPr>
+                <w:rFonts w:ascii="Nirmala UI" w:hAnsi="Nirmala UI" w:cs="Nirmala UI" w:hint="cs"/>
                 <w:sz w:val="28"/>
                 <w:szCs w:val="28"/>
                 <w:cs/>
@@ -6959,10 +6864,21 @@
               <w:rPr>
                 <w:rFonts w:ascii="Nirmala UI" w:hAnsi="Nirmala UI" w:cs="Nirmala UI"/>
                 <w:b/>
-                <w:sz w:val="28"/>
-                <w:szCs w:val="28"/>
-              </w:rPr>
-            </w:pPr>
+                <w:bCs/>
+                <w:sz w:val="28"/>
+                <w:szCs w:val="28"/>
+              </w:rPr>
+            </w:pPr>
+            <w:r>
+              <w:rPr>
+                <w:rFonts w:ascii="Nirmala UI" w:hAnsi="Nirmala UI" w:cs="Nirmala UI"/>
+                <w:b/>
+                <w:bCs/>
+                <w:sz w:val="28"/>
+                <w:szCs w:val="28"/>
+              </w:rPr>
+              <w:t>106</w:t>
+            </w:r>
           </w:p>
         </w:tc>
         <w:tc>
@@ -6984,22 +6900,20 @@
           <w:p>
             <w:pPr>
               <w:pStyle w:val="TableContents"/>
-              <w:rPr>
-                <w:rFonts w:ascii="Nirmala UI" w:hAnsi="Nirmala UI" w:cs="Nirmala UI"/>
-                <w:sz w:val="28"/>
-                <w:szCs w:val="28"/>
-              </w:rPr>
-            </w:pPr>
+            </w:pPr>
+            <w:r>
+              <w:rPr>
+                <w:rFonts w:ascii="Nirmala UI" w:hAnsi="Nirmala UI" w:cs="Nirmala UI" w:hint="cs"/>
+                <w:sz w:val="28"/>
+                <w:szCs w:val="28"/>
+                <w:cs/>
+              </w:rPr>
+              <w:t>पुणे</w:t>
+            </w:r>
           </w:p>
         </w:tc>
       </w:tr>
       <w:tr>
-        <w:tblPrEx>
-          <w:tblCellMar>
-            <w:top w:w="0" w:type="dxa"/>
-            <w:bottom w:w="0" w:type="dxa"/>
-          </w:tblCellMar>
-        </w:tblPrEx>
         <w:tc>
           <w:tcPr>
             <w:tcW w:w="973" w:type="dxa"/>
@@ -7059,6 +6973,7 @@
             </w:pPr>
             <w:r>
               <w:rPr>
+                <w:rFonts w:ascii="Nirmala UI" w:hAnsi="Nirmala UI" w:cs="Nirmala UI" w:hint="cs"/>
                 <w:sz w:val="28"/>
                 <w:szCs w:val="28"/>
                 <w:cs/>
@@ -7090,10 +7005,21 @@
               <w:rPr>
                 <w:rFonts w:ascii="Nirmala UI" w:hAnsi="Nirmala UI" w:cs="Nirmala UI"/>
                 <w:b/>
-                <w:sz w:val="28"/>
-                <w:szCs w:val="28"/>
-              </w:rPr>
-            </w:pPr>
+                <w:bCs/>
+                <w:sz w:val="28"/>
+                <w:szCs w:val="28"/>
+              </w:rPr>
+            </w:pPr>
+            <w:r>
+              <w:rPr>
+                <w:rFonts w:ascii="Nirmala UI" w:hAnsi="Nirmala UI" w:cs="Nirmala UI"/>
+                <w:b/>
+                <w:bCs/>
+                <w:sz w:val="28"/>
+                <w:szCs w:val="28"/>
+              </w:rPr>
+              <w:t>107</w:t>
+            </w:r>
           </w:p>
         </w:tc>
         <w:tc>
@@ -7115,22 +7041,20 @@
           <w:p>
             <w:pPr>
               <w:pStyle w:val="TableContents"/>
-              <w:rPr>
-                <w:rFonts w:ascii="Nirmala UI" w:hAnsi="Nirmala UI" w:cs="Nirmala UI"/>
-                <w:sz w:val="28"/>
-                <w:szCs w:val="28"/>
-              </w:rPr>
-            </w:pPr>
+            </w:pPr>
+            <w:r>
+              <w:rPr>
+                <w:rFonts w:ascii="Nirmala UI" w:hAnsi="Nirmala UI" w:cs="Nirmala UI" w:hint="cs"/>
+                <w:sz w:val="28"/>
+                <w:szCs w:val="28"/>
+                <w:cs/>
+              </w:rPr>
+              <w:t>निलंगा</w:t>
+            </w:r>
           </w:p>
         </w:tc>
       </w:tr>
       <w:tr>
-        <w:tblPrEx>
-          <w:tblCellMar>
-            <w:top w:w="0" w:type="dxa"/>
-            <w:bottom w:w="0" w:type="dxa"/>
-          </w:tblCellMar>
-        </w:tblPrEx>
         <w:tc>
           <w:tcPr>
             <w:tcW w:w="973" w:type="dxa"/>
@@ -7192,6 +7116,7 @@
             </w:pPr>
             <w:r>
               <w:rPr>
+                <w:rFonts w:ascii="Nirmala UI" w:hAnsi="Nirmala UI" w:cs="Nirmala UI" w:hint="cs"/>
                 <w:sz w:val="28"/>
                 <w:szCs w:val="28"/>
                 <w:cs/>
@@ -7223,10 +7148,21 @@
               <w:rPr>
                 <w:rFonts w:ascii="Nirmala UI" w:hAnsi="Nirmala UI" w:cs="Nirmala UI"/>
                 <w:b/>
-                <w:sz w:val="28"/>
-                <w:szCs w:val="28"/>
-              </w:rPr>
-            </w:pPr>
+                <w:bCs/>
+                <w:sz w:val="28"/>
+                <w:szCs w:val="28"/>
+              </w:rPr>
+            </w:pPr>
+            <w:r>
+              <w:rPr>
+                <w:rFonts w:ascii="Nirmala UI" w:hAnsi="Nirmala UI" w:cs="Nirmala UI"/>
+                <w:b/>
+                <w:bCs/>
+                <w:sz w:val="28"/>
+                <w:szCs w:val="28"/>
+              </w:rPr>
+              <w:t>108</w:t>
+            </w:r>
           </w:p>
         </w:tc>
         <w:tc>
@@ -7248,22 +7184,37 @@
           <w:p>
             <w:pPr>
               <w:pStyle w:val="TableContents"/>
-              <w:rPr>
-                <w:rFonts w:ascii="Nirmala UI" w:hAnsi="Nirmala UI" w:cs="Nirmala UI"/>
-                <w:sz w:val="28"/>
-                <w:szCs w:val="28"/>
-              </w:rPr>
-            </w:pPr>
+            </w:pPr>
+            <w:r>
+              <w:rPr>
+                <w:rFonts w:ascii="Nirmala UI" w:hAnsi="Nirmala UI" w:cs="Nirmala UI" w:hint="cs"/>
+                <w:sz w:val="28"/>
+                <w:szCs w:val="28"/>
+                <w:cs/>
+              </w:rPr>
+              <w:t>शिरूर</w:t>
+            </w:r>
+            <w:r>
+              <w:rPr>
+                <w:sz w:val="28"/>
+                <w:szCs w:val="28"/>
+                <w:cs/>
+              </w:rPr>
+              <w:t xml:space="preserve"> </w:t>
+            </w:r>
+            <w:r>
+              <w:rPr>
+                <w:rFonts w:ascii="Nirmala UI" w:hAnsi="Nirmala UI" w:cs="Nirmala UI" w:hint="cs"/>
+                <w:sz w:val="28"/>
+                <w:szCs w:val="28"/>
+                <w:cs/>
+              </w:rPr>
+              <w:t>अनंतपाल</w:t>
+            </w:r>
           </w:p>
         </w:tc>
       </w:tr>
       <w:tr>
-        <w:tblPrEx>
-          <w:tblCellMar>
-            <w:top w:w="0" w:type="dxa"/>
-            <w:bottom w:w="0" w:type="dxa"/>
-          </w:tblCellMar>
-        </w:tblPrEx>
         <w:tc>
           <w:tcPr>
             <w:tcW w:w="973" w:type="dxa"/>
@@ -7291,16 +7242,6 @@
                 <w:szCs w:val="28"/>
               </w:rPr>
             </w:pPr>
-            <w:r>
-              <w:rPr>
-                <w:rFonts w:ascii="Nirmala UI" w:hAnsi="Nirmala UI" w:cs="Nirmala UI"/>
-                <w:b/>
-                <w:bCs/>
-                <w:sz w:val="28"/>
-                <w:szCs w:val="28"/>
-              </w:rPr>
-              <w:t>105</w:t>
-            </w:r>
           </w:p>
         </w:tc>
         <w:tc>
@@ -7323,413 +7264,6 @@
             <w:pPr>
               <w:pStyle w:val="TableContents"/>
             </w:pPr>
-            <w:r>
-              <w:rPr>
-                <w:sz w:val="28"/>
-                <w:szCs w:val="28"/>
-                <w:cs/>
-              </w:rPr>
-              <w:t>लातूर</w:t>
-            </w:r>
-          </w:p>
-        </w:tc>
-        <w:tc>
-          <w:tcPr>
-            <w:tcW w:w="989" w:type="dxa"/>
-            <w:tcBorders>
-              <w:left w:val="double" w:sz="18" w:space="0" w:color="000001"/>
-              <w:bottom w:val="single" w:sz="4" w:space="0" w:color="00000A"/>
-              <w:right w:val="single" w:sz="2" w:space="0" w:color="000001"/>
-            </w:tcBorders>
-            <w:shd w:val="clear" w:color="auto" w:fill="FFFFFF"/>
-            <w:tcMar>
-              <w:top w:w="0" w:type="dxa"/>
-              <w:left w:w="10" w:type="dxa"/>
-              <w:bottom w:w="0" w:type="dxa"/>
-              <w:right w:w="10" w:type="dxa"/>
-            </w:tcMar>
-          </w:tcPr>
-          <w:p>
-            <w:pPr>
-              <w:pStyle w:val="TableContents"/>
-              <w:jc w:val="center"/>
-              <w:rPr>
-                <w:rFonts w:ascii="Nirmala UI" w:hAnsi="Nirmala UI" w:cs="Nirmala UI"/>
-                <w:b/>
-                <w:sz w:val="28"/>
-                <w:szCs w:val="28"/>
-              </w:rPr>
-            </w:pPr>
-          </w:p>
-        </w:tc>
-        <w:tc>
-          <w:tcPr>
-            <w:tcW w:w="4411" w:type="dxa"/>
-            <w:tcBorders>
-              <w:left w:val="single" w:sz="2" w:space="0" w:color="000001"/>
-              <w:bottom w:val="single" w:sz="4" w:space="0" w:color="00000A"/>
-              <w:right w:val="single" w:sz="24" w:space="0" w:color="000001"/>
-            </w:tcBorders>
-            <w:shd w:val="clear" w:color="auto" w:fill="FFFFFF"/>
-            <w:tcMar>
-              <w:top w:w="0" w:type="dxa"/>
-              <w:left w:w="10" w:type="dxa"/>
-              <w:bottom w:w="0" w:type="dxa"/>
-              <w:right w:w="10" w:type="dxa"/>
-            </w:tcMar>
-          </w:tcPr>
-          <w:p>
-            <w:pPr>
-              <w:pStyle w:val="TableContents"/>
-              <w:rPr>
-                <w:rFonts w:ascii="Nirmala UI" w:hAnsi="Nirmala UI" w:cs="Nirmala UI"/>
-                <w:sz w:val="28"/>
-                <w:szCs w:val="28"/>
-              </w:rPr>
-            </w:pPr>
-          </w:p>
-        </w:tc>
-      </w:tr>
-      <w:tr>
-        <w:tblPrEx>
-          <w:tblCellMar>
-            <w:top w:w="0" w:type="dxa"/>
-            <w:bottom w:w="0" w:type="dxa"/>
-          </w:tblCellMar>
-        </w:tblPrEx>
-        <w:tc>
-          <w:tcPr>
-            <w:tcW w:w="973" w:type="dxa"/>
-            <w:tcBorders>
-              <w:left w:val="single" w:sz="24" w:space="0" w:color="000001"/>
-              <w:bottom w:val="single" w:sz="4" w:space="0" w:color="00000A"/>
-            </w:tcBorders>
-            <w:shd w:val="clear" w:color="auto" w:fill="FFFFFF"/>
-            <w:tcMar>
-              <w:top w:w="55" w:type="dxa"/>
-              <w:left w:w="55" w:type="dxa"/>
-              <w:bottom w:w="55" w:type="dxa"/>
-              <w:right w:w="55" w:type="dxa"/>
-            </w:tcMar>
-          </w:tcPr>
-          <w:p>
-            <w:pPr>
-              <w:pStyle w:val="TableContents"/>
-              <w:jc w:val="center"/>
-              <w:rPr>
-                <w:rFonts w:ascii="Nirmala UI" w:hAnsi="Nirmala UI" w:cs="Nirmala UI"/>
-                <w:b/>
-                <w:bCs/>
-                <w:sz w:val="28"/>
-                <w:szCs w:val="28"/>
-              </w:rPr>
-            </w:pPr>
-            <w:r>
-              <w:rPr>
-                <w:rFonts w:ascii="Nirmala UI" w:hAnsi="Nirmala UI" w:cs="Nirmala UI"/>
-                <w:b/>
-                <w:bCs/>
-                <w:sz w:val="28"/>
-                <w:szCs w:val="28"/>
-              </w:rPr>
-              <w:t>106</w:t>
-            </w:r>
-          </w:p>
-        </w:tc>
-        <w:tc>
-          <w:tcPr>
-            <w:tcW w:w="4334" w:type="dxa"/>
-            <w:tcBorders>
-              <w:left w:val="single" w:sz="2" w:space="0" w:color="000001"/>
-              <w:bottom w:val="single" w:sz="4" w:space="0" w:color="00000A"/>
-              <w:right w:val="double" w:sz="18" w:space="0" w:color="000001"/>
-            </w:tcBorders>
-            <w:shd w:val="clear" w:color="auto" w:fill="FFFFFF"/>
-            <w:tcMar>
-              <w:top w:w="55" w:type="dxa"/>
-              <w:left w:w="55" w:type="dxa"/>
-              <w:bottom w:w="55" w:type="dxa"/>
-              <w:right w:w="55" w:type="dxa"/>
-            </w:tcMar>
-          </w:tcPr>
-          <w:p>
-            <w:pPr>
-              <w:pStyle w:val="TableContents"/>
-            </w:pPr>
-            <w:r>
-              <w:rPr>
-                <w:sz w:val="28"/>
-                <w:szCs w:val="28"/>
-                <w:cs/>
-              </w:rPr>
-              <w:t>पुणे</w:t>
-            </w:r>
-          </w:p>
-        </w:tc>
-        <w:tc>
-          <w:tcPr>
-            <w:tcW w:w="989" w:type="dxa"/>
-            <w:tcBorders>
-              <w:left w:val="double" w:sz="18" w:space="0" w:color="000001"/>
-              <w:bottom w:val="single" w:sz="4" w:space="0" w:color="00000A"/>
-              <w:right w:val="single" w:sz="2" w:space="0" w:color="000001"/>
-            </w:tcBorders>
-            <w:shd w:val="clear" w:color="auto" w:fill="FFFFFF"/>
-            <w:tcMar>
-              <w:top w:w="0" w:type="dxa"/>
-              <w:left w:w="10" w:type="dxa"/>
-              <w:bottom w:w="0" w:type="dxa"/>
-              <w:right w:w="10" w:type="dxa"/>
-            </w:tcMar>
-          </w:tcPr>
-          <w:p>
-            <w:pPr>
-              <w:pStyle w:val="TableContents"/>
-              <w:jc w:val="center"/>
-              <w:rPr>
-                <w:rFonts w:ascii="Nirmala UI" w:hAnsi="Nirmala UI" w:cs="Nirmala UI"/>
-                <w:b/>
-                <w:sz w:val="28"/>
-                <w:szCs w:val="28"/>
-              </w:rPr>
-            </w:pPr>
-          </w:p>
-        </w:tc>
-        <w:tc>
-          <w:tcPr>
-            <w:tcW w:w="4411" w:type="dxa"/>
-            <w:tcBorders>
-              <w:left w:val="single" w:sz="2" w:space="0" w:color="000001"/>
-              <w:bottom w:val="single" w:sz="4" w:space="0" w:color="00000A"/>
-              <w:right w:val="single" w:sz="24" w:space="0" w:color="000001"/>
-            </w:tcBorders>
-            <w:shd w:val="clear" w:color="auto" w:fill="FFFFFF"/>
-            <w:tcMar>
-              <w:top w:w="0" w:type="dxa"/>
-              <w:left w:w="10" w:type="dxa"/>
-              <w:bottom w:w="0" w:type="dxa"/>
-              <w:right w:w="10" w:type="dxa"/>
-            </w:tcMar>
-          </w:tcPr>
-          <w:p>
-            <w:pPr>
-              <w:pStyle w:val="TableContents"/>
-              <w:rPr>
-                <w:rFonts w:ascii="Nirmala UI" w:hAnsi="Nirmala UI" w:cs="Nirmala UI"/>
-                <w:sz w:val="28"/>
-                <w:szCs w:val="28"/>
-              </w:rPr>
-            </w:pPr>
-          </w:p>
-        </w:tc>
-      </w:tr>
-      <w:tr>
-        <w:tblPrEx>
-          <w:tblCellMar>
-            <w:top w:w="0" w:type="dxa"/>
-            <w:bottom w:w="0" w:type="dxa"/>
-          </w:tblCellMar>
-        </w:tblPrEx>
-        <w:tc>
-          <w:tcPr>
-            <w:tcW w:w="973" w:type="dxa"/>
-            <w:tcBorders>
-              <w:left w:val="single" w:sz="24" w:space="0" w:color="000001"/>
-              <w:bottom w:val="single" w:sz="4" w:space="0" w:color="00000A"/>
-            </w:tcBorders>
-            <w:shd w:val="clear" w:color="auto" w:fill="FFFFFF"/>
-            <w:tcMar>
-              <w:top w:w="55" w:type="dxa"/>
-              <w:left w:w="55" w:type="dxa"/>
-              <w:bottom w:w="55" w:type="dxa"/>
-              <w:right w:w="55" w:type="dxa"/>
-            </w:tcMar>
-          </w:tcPr>
-          <w:p>
-            <w:pPr>
-              <w:pStyle w:val="TableContents"/>
-              <w:jc w:val="center"/>
-              <w:rPr>
-                <w:rFonts w:ascii="Nirmala UI" w:hAnsi="Nirmala UI" w:cs="Nirmala UI"/>
-                <w:b/>
-                <w:bCs/>
-                <w:sz w:val="28"/>
-                <w:szCs w:val="28"/>
-              </w:rPr>
-            </w:pPr>
-            <w:r>
-              <w:rPr>
-                <w:rFonts w:ascii="Nirmala UI" w:hAnsi="Nirmala UI" w:cs="Nirmala UI"/>
-                <w:b/>
-                <w:bCs/>
-                <w:sz w:val="28"/>
-                <w:szCs w:val="28"/>
-              </w:rPr>
-              <w:t>107</w:t>
-            </w:r>
-          </w:p>
-        </w:tc>
-        <w:tc>
-          <w:tcPr>
-            <w:tcW w:w="4334" w:type="dxa"/>
-            <w:tcBorders>
-              <w:left w:val="single" w:sz="2" w:space="0" w:color="000001"/>
-              <w:bottom w:val="single" w:sz="4" w:space="0" w:color="00000A"/>
-              <w:right w:val="double" w:sz="18" w:space="0" w:color="000001"/>
-            </w:tcBorders>
-            <w:shd w:val="clear" w:color="auto" w:fill="FFFFFF"/>
-            <w:tcMar>
-              <w:top w:w="55" w:type="dxa"/>
-              <w:left w:w="55" w:type="dxa"/>
-              <w:bottom w:w="55" w:type="dxa"/>
-              <w:right w:w="55" w:type="dxa"/>
-            </w:tcMar>
-          </w:tcPr>
-          <w:p>
-            <w:pPr>
-              <w:pStyle w:val="TableContents"/>
-            </w:pPr>
-            <w:r>
-              <w:rPr>
-                <w:sz w:val="28"/>
-                <w:szCs w:val="28"/>
-                <w:cs/>
-              </w:rPr>
-              <w:t>निलंगा</w:t>
-            </w:r>
-          </w:p>
-        </w:tc>
-        <w:tc>
-          <w:tcPr>
-            <w:tcW w:w="989" w:type="dxa"/>
-            <w:tcBorders>
-              <w:left w:val="double" w:sz="18" w:space="0" w:color="000001"/>
-              <w:bottom w:val="single" w:sz="4" w:space="0" w:color="00000A"/>
-              <w:right w:val="single" w:sz="2" w:space="0" w:color="000001"/>
-            </w:tcBorders>
-            <w:shd w:val="clear" w:color="auto" w:fill="FFFFFF"/>
-            <w:tcMar>
-              <w:top w:w="0" w:type="dxa"/>
-              <w:left w:w="10" w:type="dxa"/>
-              <w:bottom w:w="0" w:type="dxa"/>
-              <w:right w:w="10" w:type="dxa"/>
-            </w:tcMar>
-          </w:tcPr>
-          <w:p>
-            <w:pPr>
-              <w:pStyle w:val="TableContents"/>
-              <w:jc w:val="center"/>
-              <w:rPr>
-                <w:rFonts w:ascii="Nirmala UI" w:hAnsi="Nirmala UI" w:cs="Nirmala UI"/>
-                <w:b/>
-                <w:sz w:val="28"/>
-                <w:szCs w:val="28"/>
-              </w:rPr>
-            </w:pPr>
-          </w:p>
-        </w:tc>
-        <w:tc>
-          <w:tcPr>
-            <w:tcW w:w="4411" w:type="dxa"/>
-            <w:tcBorders>
-              <w:left w:val="single" w:sz="2" w:space="0" w:color="000001"/>
-              <w:bottom w:val="single" w:sz="4" w:space="0" w:color="00000A"/>
-              <w:right w:val="single" w:sz="24" w:space="0" w:color="000001"/>
-            </w:tcBorders>
-            <w:shd w:val="clear" w:color="auto" w:fill="FFFFFF"/>
-            <w:tcMar>
-              <w:top w:w="0" w:type="dxa"/>
-              <w:left w:w="10" w:type="dxa"/>
-              <w:bottom w:w="0" w:type="dxa"/>
-              <w:right w:w="10" w:type="dxa"/>
-            </w:tcMar>
-          </w:tcPr>
-          <w:p>
-            <w:pPr>
-              <w:pStyle w:val="TableContents"/>
-              <w:rPr>
-                <w:rFonts w:ascii="Nirmala UI" w:hAnsi="Nirmala UI" w:cs="Nirmala UI"/>
-                <w:sz w:val="28"/>
-                <w:szCs w:val="28"/>
-              </w:rPr>
-            </w:pPr>
-          </w:p>
-        </w:tc>
-      </w:tr>
-      <w:tr>
-        <w:tblPrEx>
-          <w:tblCellMar>
-            <w:top w:w="0" w:type="dxa"/>
-            <w:bottom w:w="0" w:type="dxa"/>
-          </w:tblCellMar>
-        </w:tblPrEx>
-        <w:tc>
-          <w:tcPr>
-            <w:tcW w:w="973" w:type="dxa"/>
-            <w:tcBorders>
-              <w:left w:val="single" w:sz="24" w:space="0" w:color="000001"/>
-              <w:bottom w:val="single" w:sz="4" w:space="0" w:color="00000A"/>
-            </w:tcBorders>
-            <w:shd w:val="clear" w:color="auto" w:fill="FFFFFF"/>
-            <w:tcMar>
-              <w:top w:w="55" w:type="dxa"/>
-              <w:left w:w="55" w:type="dxa"/>
-              <w:bottom w:w="55" w:type="dxa"/>
-              <w:right w:w="55" w:type="dxa"/>
-            </w:tcMar>
-          </w:tcPr>
-          <w:p>
-            <w:pPr>
-              <w:pStyle w:val="TableContents"/>
-              <w:jc w:val="center"/>
-              <w:rPr>
-                <w:rFonts w:ascii="Nirmala UI" w:hAnsi="Nirmala UI" w:cs="Nirmala UI"/>
-                <w:b/>
-                <w:bCs/>
-                <w:sz w:val="28"/>
-                <w:szCs w:val="28"/>
-              </w:rPr>
-            </w:pPr>
-            <w:r>
-              <w:rPr>
-                <w:rFonts w:ascii="Nirmala UI" w:hAnsi="Nirmala UI" w:cs="Nirmala UI"/>
-                <w:b/>
-                <w:bCs/>
-                <w:sz w:val="28"/>
-                <w:szCs w:val="28"/>
-              </w:rPr>
-              <w:t>108</w:t>
-            </w:r>
-          </w:p>
-        </w:tc>
-        <w:tc>
-          <w:tcPr>
-            <w:tcW w:w="4334" w:type="dxa"/>
-            <w:tcBorders>
-              <w:left w:val="single" w:sz="2" w:space="0" w:color="000001"/>
-              <w:bottom w:val="single" w:sz="4" w:space="0" w:color="00000A"/>
-              <w:right w:val="double" w:sz="18" w:space="0" w:color="000001"/>
-            </w:tcBorders>
-            <w:shd w:val="clear" w:color="auto" w:fill="FFFFFF"/>
-            <w:tcMar>
-              <w:top w:w="55" w:type="dxa"/>
-              <w:left w:w="55" w:type="dxa"/>
-              <w:bottom w:w="55" w:type="dxa"/>
-              <w:right w:w="55" w:type="dxa"/>
-            </w:tcMar>
-          </w:tcPr>
-          <w:p>
-            <w:pPr>
-              <w:pStyle w:val="TableContents"/>
-            </w:pPr>
-            <w:r>
-              <w:rPr>
-                <w:sz w:val="28"/>
-                <w:szCs w:val="28"/>
-                <w:cs/>
-              </w:rPr>
-              <w:t>शिरूर अनंतपाल</w:t>
-            </w:r>
           </w:p>
         </w:tc>
         <w:tc>
@@ -7867,7 +7401,6 @@
         </w:rPr>
         <w:t xml:space="preserve">2. </w:t>
       </w:r>
-      <w:proofErr w:type="gramStart"/>
       <w:r>
         <w:rPr>
           <w:rFonts w:ascii="Nirmala UI" w:hAnsi="Nirmala UI" w:cs="Nirmala UI"/>
@@ -7885,18 +7418,7 @@
           <w:szCs w:val="26"/>
           <w:cs/>
         </w:rPr>
-        <w:t xml:space="preserve"> को</w:t>
-      </w:r>
-      <w:proofErr w:type="gramEnd"/>
-      <w:r>
-        <w:rPr>
-          <w:rFonts w:cs="inherit"/>
-          <w:color w:val="212121"/>
-          <w:sz w:val="26"/>
-          <w:szCs w:val="26"/>
-          <w:cs/>
-        </w:rPr>
-        <w:t xml:space="preserve"> रोकने के लिए लाल</w:t>
+        <w:t xml:space="preserve"> को रोकने के लिए लाल</w:t>
       </w:r>
       <w:r>
         <w:rPr>
@@ -8000,7 +7522,7 @@
         <w:noProof/>
         <w:sz w:val="36"/>
         <w:szCs w:val="32"/>
-        <w:lang w:eastAsia="en-IN"/>
+        <w:lang w:eastAsia="en-IN" w:bidi="ar-SA"/>
       </w:rPr>
       <w:drawing>
         <wp:anchor distT="0" distB="0" distL="114300" distR="114300" simplePos="0" relativeHeight="251659264" behindDoc="0" locked="0" layoutInCell="1" allowOverlap="1" wp14:anchorId="40F8BD8D" wp14:editId="218C900F">
@@ -8090,14 +7612,6 @@
         <w:szCs w:val="32"/>
       </w:rPr>
       <w:tab/>
-    </w:r>
-    <w:r>
-      <w:rPr>
-        <w:b/>
-        <w:bCs/>
-        <w:sz w:val="32"/>
-        <w:szCs w:val="32"/>
-      </w:rPr>
       <w:t xml:space="preserve">        MH</w:t>
     </w:r>
     <w:r>

</xml_diff>